<commit_message>
1.2 added to report
</commit_message>
<xml_diff>
--- a/2/1.1.docx
+++ b/2/1.1.docx
@@ -1,10 +1,10 @@
 
 <file path=word/document.xml><?xml version="1.0" encoding="utf-8"?>
-<w:document xmlns:wpc="http://schemas.microsoft.com/office/word/2010/wordprocessingCanvas" xmlns:cx="http://schemas.microsoft.com/office/drawing/2014/chartex" xmlns:mc="http://schemas.openxmlformats.org/markup-compatibility/2006" xmlns:o="urn:schemas-microsoft-com:office:office" xmlns:r="http://schemas.openxmlformats.org/officeDocument/2006/relationships" xmlns:m="http://schemas.openxmlformats.org/officeDocument/2006/math" xmlns:v="urn:schemas-microsoft-com:vml" xmlns:wp14="http://schemas.microsoft.com/office/word/2010/wordprocessingDrawing" xmlns:wp="http://schemas.openxmlformats.org/drawingml/2006/wordprocessingDrawing" xmlns:w10="urn:schemas-microsoft-com:office:word" xmlns:w="http://schemas.openxmlformats.org/wordprocessingml/2006/main" xmlns:w14="http://schemas.microsoft.com/office/word/2010/wordml" xmlns:w15="http://schemas.microsoft.com/office/word/2012/wordml" xmlns:w16se="http://schemas.microsoft.com/office/word/2015/wordml/symex" xmlns:wpg="http://schemas.microsoft.com/office/word/2010/wordprocessingGroup" xmlns:wpi="http://schemas.microsoft.com/office/word/2010/wordprocessingInk" xmlns:wne="http://schemas.microsoft.com/office/word/2006/wordml" xmlns:wps="http://schemas.microsoft.com/office/word/2010/wordprocessingShape" mc:Ignorable="w14 w15 w16se wp14">
+<w:document xmlns:wpc="http://schemas.microsoft.com/office/word/2010/wordprocessingCanvas" xmlns:mc="http://schemas.openxmlformats.org/markup-compatibility/2006" xmlns:o="urn:schemas-microsoft-com:office:office" xmlns:r="http://schemas.openxmlformats.org/officeDocument/2006/relationships" xmlns:m="http://schemas.openxmlformats.org/officeDocument/2006/math" xmlns:v="urn:schemas-microsoft-com:vml" xmlns:wp14="http://schemas.microsoft.com/office/word/2010/wordprocessingDrawing" xmlns:wp="http://schemas.openxmlformats.org/drawingml/2006/wordprocessingDrawing" xmlns:w10="urn:schemas-microsoft-com:office:word" xmlns:w="http://schemas.openxmlformats.org/wordprocessingml/2006/main" xmlns:w14="http://schemas.microsoft.com/office/word/2010/wordml" xmlns:w15="http://schemas.microsoft.com/office/word/2012/wordml" xmlns:wpg="http://schemas.microsoft.com/office/word/2010/wordprocessingGroup" xmlns:wpi="http://schemas.microsoft.com/office/word/2010/wordprocessingInk" xmlns:wne="http://schemas.microsoft.com/office/word/2006/wordml" xmlns:wps="http://schemas.microsoft.com/office/word/2010/wordprocessingShape" mc:Ignorable="w14 w15 wp14">
   <w:body>
     <w:p>
       <w:pPr>
-        <w:pStyle w:val="Titolo2"/>
+        <w:pStyle w:val="Heading2"/>
       </w:pPr>
       <w:r>
         <w:t>1 Linear Regression</w:t>
@@ -12,7 +12,7 @@
     </w:p>
     <w:p>
       <w:pPr>
-        <w:pStyle w:val="Titolo3"/>
+        <w:pStyle w:val="Heading3"/>
       </w:pPr>
       <w:r>
         <w:t>1.1 Derivation of regularized Linear Regression</w:t>
@@ -20,7 +20,7 @@
     </w:p>
     <w:p>
       <w:pPr>
-        <w:pStyle w:val="Titolo4"/>
+        <w:pStyle w:val="Heading4"/>
       </w:pPr>
       <w:r>
         <w:t>1.1.1 Preliminary questions</w:t>
@@ -28,7 +28,7 @@
     </w:p>
     <w:p>
       <w:pPr>
-        <w:pStyle w:val="Paragrafoelenco"/>
+        <w:pStyle w:val="ListParagraph"/>
         <w:numPr>
           <w:ilvl w:val="0"/>
           <w:numId w:val="4"/>
@@ -129,7 +129,7 @@
     </w:p>
     <w:p>
       <w:pPr>
-        <w:pStyle w:val="Paragrafoelenco"/>
+        <w:pStyle w:val="ListParagraph"/>
         <w:numPr>
           <w:ilvl w:val="0"/>
           <w:numId w:val="4"/>
@@ -798,7 +798,7 @@
       </w:r>
       <w:r>
         <w:rPr>
-          <w:rStyle w:val="Rimandonotaapidipagina"/>
+          <w:rStyle w:val="FootnoteReference"/>
           <w:rFonts w:eastAsiaTheme="minorEastAsia"/>
         </w:rPr>
         <w:footnoteReference w:id="1"/>
@@ -841,7 +841,7 @@
     </w:p>
     <w:p>
       <w:pPr>
-        <w:pStyle w:val="Paragrafoelenco"/>
+        <w:pStyle w:val="ListParagraph"/>
         <w:numPr>
           <w:ilvl w:val="0"/>
           <w:numId w:val="4"/>
@@ -988,7 +988,7 @@
       </w:r>
       <w:r>
         <w:rPr>
-          <w:rStyle w:val="Rimandonotaapidipagina"/>
+          <w:rStyle w:val="FootnoteReference"/>
           <w:rFonts w:eastAsiaTheme="minorEastAsia"/>
         </w:rPr>
         <w:footnoteReference w:id="2"/>
@@ -1862,7 +1862,7 @@
     </w:p>
     <w:p>
       <w:pPr>
-        <w:pStyle w:val="Paragrafoelenco"/>
+        <w:pStyle w:val="ListParagraph"/>
         <w:numPr>
           <w:ilvl w:val="0"/>
           <w:numId w:val="4"/>
@@ -1890,16 +1890,7 @@
               <w:rPr>
                 <w:rFonts w:ascii="Cambria Math" w:hAnsi="Cambria Math"/>
               </w:rPr>
-              <m:t>∂X</m:t>
-            </m:r>
-            <m:r>
-              <m:rPr>
-                <m:sty m:val="bi"/>
-              </m:rPr>
-              <w:rPr>
-                <w:rFonts w:ascii="Cambria Math" w:hAnsi="Cambria Math"/>
-              </w:rPr>
-              <m:t>θ</m:t>
+              <m:t>∂Xθ</m:t>
             </m:r>
           </m:num>
           <m:den>
@@ -2012,16 +2003,7 @@
                 <w:rPr>
                   <w:rFonts w:ascii="Cambria Math" w:hAnsi="Cambria Math"/>
                 </w:rPr>
-                <m:t>X</m:t>
-              </m:r>
-              <m:r>
-                <m:rPr>
-                  <m:sty m:val="bi"/>
-                </m:rPr>
-                <w:rPr>
-                  <w:rFonts w:ascii="Cambria Math" w:hAnsi="Cambria Math"/>
-                </w:rPr>
-                <m:t>θ</m:t>
+                <m:t>Xθ</m:t>
               </m:r>
             </m:num>
             <m:den>
@@ -2109,19 +2091,7 @@
                               <w:rPr>
                                 <w:rFonts w:ascii="Cambria Math" w:hAnsi="Cambria Math"/>
                               </w:rPr>
-                              <m:t>(</m:t>
-                            </m:r>
-                            <m:r>
-                              <w:rPr>
-                                <w:rFonts w:ascii="Cambria Math" w:hAnsi="Cambria Math"/>
-                              </w:rPr>
-                              <m:t>Xθ</m:t>
-                            </m:r>
-                            <m:r>
-                              <w:rPr>
-                                <w:rFonts w:ascii="Cambria Math" w:hAnsi="Cambria Math"/>
-                              </w:rPr>
-                              <m:t>)</m:t>
+                              <m:t>(Xθ)</m:t>
                             </m:r>
                           </m:e>
                           <m:sub>
@@ -2209,19 +2179,7 @@
                               <w:rPr>
                                 <w:rFonts w:ascii="Cambria Math" w:hAnsi="Cambria Math"/>
                               </w:rPr>
-                              <m:t>(</m:t>
-                            </m:r>
-                            <m:r>
-                              <w:rPr>
-                                <w:rFonts w:ascii="Cambria Math" w:hAnsi="Cambria Math"/>
-                              </w:rPr>
-                              <m:t>Xθ</m:t>
-                            </m:r>
-                            <m:r>
-                              <w:rPr>
-                                <w:rFonts w:ascii="Cambria Math" w:hAnsi="Cambria Math"/>
-                              </w:rPr>
-                              <m:t>)</m:t>
+                              <m:t>(Xθ)</m:t>
                             </m:r>
                           </m:e>
                           <m:sub>
@@ -2329,19 +2287,7 @@
                               <w:rPr>
                                 <w:rFonts w:ascii="Cambria Math" w:hAnsi="Cambria Math"/>
                               </w:rPr>
-                              <m:t>(</m:t>
-                            </m:r>
-                            <m:r>
-                              <w:rPr>
-                                <w:rFonts w:ascii="Cambria Math" w:hAnsi="Cambria Math"/>
-                              </w:rPr>
-                              <m:t>Xθ</m:t>
-                            </m:r>
-                            <m:r>
-                              <w:rPr>
-                                <w:rFonts w:ascii="Cambria Math" w:hAnsi="Cambria Math"/>
-                              </w:rPr>
-                              <m:t>)</m:t>
+                              <m:t>(Xθ)</m:t>
                             </m:r>
                           </m:e>
                           <m:sub>
@@ -2429,19 +2375,7 @@
                               <w:rPr>
                                 <w:rFonts w:ascii="Cambria Math" w:hAnsi="Cambria Math"/>
                               </w:rPr>
-                              <m:t>(</m:t>
-                            </m:r>
-                            <m:r>
-                              <w:rPr>
-                                <w:rFonts w:ascii="Cambria Math" w:hAnsi="Cambria Math"/>
-                              </w:rPr>
-                              <m:t>Xθ</m:t>
-                            </m:r>
-                            <m:r>
-                              <w:rPr>
-                                <w:rFonts w:ascii="Cambria Math" w:hAnsi="Cambria Math"/>
-                              </w:rPr>
-                              <m:t>)</m:t>
+                              <m:t>(Xθ)</m:t>
                             </m:r>
                           </m:e>
                           <m:sub>
@@ -2530,7 +2464,7 @@
     </w:p>
     <w:p>
       <w:pPr>
-        <w:pStyle w:val="Titolo4"/>
+        <w:pStyle w:val="Heading4"/>
         <w:spacing w:line="360" w:lineRule="auto"/>
       </w:pPr>
       <w:r>
@@ -3749,13 +3683,7 @@
                 <w:rPr>
                   <w:rFonts w:ascii="Cambria Math" w:eastAsiaTheme="minorEastAsia" w:hAnsi="Cambria Math"/>
                 </w:rPr>
-                <m:t>2</m:t>
-              </m:r>
-              <m:r>
-                <w:rPr>
-                  <w:rFonts w:ascii="Cambria Math" w:eastAsiaTheme="minorEastAsia" w:hAnsi="Cambria Math"/>
-                </w:rPr>
-                <m:t>λ</m:t>
+                <m:t>2λ</m:t>
               </m:r>
             </m:num>
             <m:den>
@@ -4169,13 +4097,7 @@
           <w:rPr>
             <w:rFonts w:ascii="Cambria Math" w:eastAsiaTheme="minorEastAsia" w:hAnsi="Cambria Math"/>
           </w:rPr>
-          <m:t>=</m:t>
-        </m:r>
-        <m:r>
-          <w:rPr>
-            <w:rFonts w:ascii="Cambria Math" w:eastAsiaTheme="minorEastAsia" w:hAnsi="Cambria Math"/>
-          </w:rPr>
-          <m:t>0</m:t>
+          <m:t>=0</m:t>
         </m:r>
       </m:oMath>
       <w:r>
@@ -4367,16 +4289,7 @@
             <w:rPr>
               <w:rFonts w:ascii="Cambria Math" w:hAnsi="Cambria Math"/>
             </w:rPr>
-            <m:t>I</m:t>
-          </m:r>
-          <m:r>
-            <m:rPr>
-              <m:sty m:val="p"/>
-            </m:rPr>
-            <w:rPr>
-              <w:rFonts w:ascii="Cambria Math" w:hAnsi="Cambria Math"/>
-            </w:rPr>
-            <m:t>=</m:t>
+            <m:t>I=</m:t>
           </m:r>
           <m:sSup>
             <m:sSupPr>
@@ -4741,13 +4654,7 @@
                 <w:rPr>
                   <w:rFonts w:ascii="Cambria Math" w:eastAsiaTheme="minorEastAsia" w:hAnsi="Cambria Math"/>
                 </w:rPr>
-                <m:t>λ</m:t>
-              </m:r>
-              <m:r>
-                <w:rPr>
-                  <w:rFonts w:ascii="Cambria Math" w:eastAsiaTheme="minorEastAsia" w:hAnsi="Cambria Math"/>
-                </w:rPr>
-                <m:t>∙</m:t>
+                <m:t>λ∙</m:t>
               </m:r>
               <m:d>
                 <m:dPr>
@@ -5240,16 +5147,7 @@
             <w:rPr>
               <w:rFonts w:ascii="Cambria Math" w:eastAsiaTheme="minorEastAsia" w:hAnsi="Cambria Math"/>
             </w:rPr>
-            <m:t>∙</m:t>
-          </m:r>
-          <m:r>
-            <m:rPr>
-              <m:sty m:val="bi"/>
-            </m:rPr>
-            <w:rPr>
-              <w:rFonts w:ascii="Cambria Math" w:eastAsiaTheme="minorEastAsia" w:hAnsi="Cambria Math"/>
-            </w:rPr>
-            <m:t>θ</m:t>
+            <m:t>∙θ</m:t>
           </m:r>
           <m:r>
             <m:rPr>
@@ -5654,13 +5552,7 @@
                         <w:rPr>
                           <w:rFonts w:ascii="Cambria Math" w:eastAsiaTheme="minorEastAsia" w:hAnsi="Cambria Math"/>
                         </w:rPr>
-                        <m:t>+</m:t>
-                      </m:r>
-                      <m:r>
-                        <w:rPr>
-                          <w:rFonts w:ascii="Cambria Math" w:eastAsiaTheme="minorEastAsia" w:hAnsi="Cambria Math"/>
-                        </w:rPr>
-                        <m:t>λ</m:t>
+                        <m:t>+λ</m:t>
                       </m:r>
                       <m:r>
                         <m:rPr>
@@ -5758,40 +5650,1938 @@
           </m:sSup>
         </m:oMath>
       </m:oMathPara>
+    </w:p>
+    <w:p>
+      <w:pPr>
+        <w:spacing w:line="360" w:lineRule="auto"/>
+        <w:rPr>
+          <w:rFonts w:eastAsiaTheme="minorEastAsia"/>
+        </w:rPr>
+      </w:pPr>
+    </w:p>
+    <w:p>
+      <w:pPr>
+        <w:spacing w:line="360" w:lineRule="auto"/>
+        <w:rPr>
+          <w:rFonts w:eastAsiaTheme="minorEastAsia"/>
+        </w:rPr>
+      </w:pPr>
+    </w:p>
+    <w:p>
+      <w:pPr>
+        <w:spacing w:line="360" w:lineRule="auto"/>
+        <w:rPr>
+          <w:rFonts w:eastAsiaTheme="minorEastAsia"/>
+        </w:rPr>
+      </w:pPr>
+    </w:p>
+    <w:p>
+      <w:pPr>
+        <w:rPr>
+          <w:rFonts w:eastAsiaTheme="minorEastAsia"/>
+        </w:rPr>
+      </w:pPr>
+      <w:r>
+        <w:rPr>
+          <w:rFonts w:eastAsiaTheme="minorEastAsia"/>
+        </w:rPr>
+        <w:br w:type="page"/>
+      </w:r>
+    </w:p>
+    <w:p>
+      <w:pPr>
+        <w:pStyle w:val="Heading2"/>
+        <w:rPr>
+          <w:rFonts w:eastAsiaTheme="minorEastAsia"/>
+        </w:rPr>
+      </w:pPr>
+      <w:r>
+        <w:rPr>
+          <w:rFonts w:eastAsiaTheme="minorEastAsia"/>
+        </w:rPr>
+        <w:lastRenderedPageBreak/>
+        <w:t xml:space="preserve">1.2 </w:t>
+      </w:r>
+      <w:r>
+        <w:rPr>
+          <w:rFonts w:eastAsiaTheme="minorEastAsia"/>
+        </w:rPr>
+        <w:t>Linear Regression with polynomial features</w:t>
+      </w:r>
+    </w:p>
+    <w:p>
+      <w:pPr>
+        <w:pStyle w:val="Heading3"/>
+      </w:pPr>
+      <w:r>
+        <w:t>1</w:t>
+      </w:r>
+      <w:r>
+        <w:t>)</w:t>
+      </w:r>
+      <w:r>
+        <w:t xml:space="preserve"> Plot Poly with different degrees</w:t>
+      </w:r>
+    </w:p>
+    <w:p>
+      <w:r>
+        <w:t>This table shows the mean square error values for each data set and for a function degree of 1, 5, 10 and 22. As you can see except for the error for testing set with degree = 22 the biggest errors are found in the graphs with function degree 1. This is because it is difficult to approximate a data set to a line (function of degree = 1).</w:t>
+      </w:r>
+    </w:p>
+    <w:p>
+      <w:r>
+        <w:t xml:space="preserve">What is interesting to note is </w:t>
+      </w:r>
+      <w:r>
+        <w:t xml:space="preserve">that with higher degree functions the error is reduced but up to a certain point above which a higher degree negatively influences the value of the error </w:t>
+      </w:r>
+      <w:r>
+        <w:t>(the smaller error for each data set is highlighted in green).</w:t>
+      </w:r>
+    </w:p>
+    <w:tbl>
+      <w:tblPr>
+        <w:tblStyle w:val="TableGrid"/>
+        <w:tblW w:w="0" w:type="auto"/>
+        <w:tblLook w:val="04A0" w:firstRow="1" w:lastRow="0" w:firstColumn="1" w:lastColumn="0" w:noHBand="0" w:noVBand="1"/>
+      </w:tblPr>
+      <w:tblGrid>
+        <w:gridCol w:w="2349"/>
+        <w:gridCol w:w="2349"/>
+        <w:gridCol w:w="2349"/>
+        <w:gridCol w:w="2349"/>
+      </w:tblGrid>
+      <w:tr>
+        <w:tc>
+          <w:tcPr>
+            <w:tcW w:w="2349" w:type="dxa"/>
+          </w:tcPr>
+          <w:p>
+            <w:pPr>
+              <w:jc w:val="center"/>
+              <w:rPr>
+                <w:b/>
+              </w:rPr>
+            </w:pPr>
+            <w:r>
+              <w:rPr>
+                <w:b/>
+              </w:rPr>
+              <w:t>Degrees / Data error</w:t>
+            </w:r>
+          </w:p>
+        </w:tc>
+        <w:tc>
+          <w:tcPr>
+            <w:tcW w:w="2349" w:type="dxa"/>
+          </w:tcPr>
+          <w:p>
+            <w:pPr>
+              <w:jc w:val="center"/>
+              <w:rPr>
+                <w:b/>
+              </w:rPr>
+            </w:pPr>
+            <w:r>
+              <w:rPr>
+                <w:b/>
+              </w:rPr>
+              <w:t>Training set</w:t>
+            </w:r>
+            <w:r>
+              <w:rPr>
+                <w:b/>
+              </w:rPr>
+              <w:t xml:space="preserve"> </w:t>
+            </w:r>
+            <w:proofErr w:type="spellStart"/>
+            <w:r>
+              <w:rPr>
+                <w:b/>
+              </w:rPr>
+              <w:t>mse</w:t>
+            </w:r>
+            <w:proofErr w:type="spellEnd"/>
+          </w:p>
+        </w:tc>
+        <w:tc>
+          <w:tcPr>
+            <w:tcW w:w="2349" w:type="dxa"/>
+          </w:tcPr>
+          <w:p>
+            <w:pPr>
+              <w:jc w:val="center"/>
+              <w:rPr>
+                <w:b/>
+              </w:rPr>
+            </w:pPr>
+            <w:r>
+              <w:rPr>
+                <w:b/>
+              </w:rPr>
+              <w:t>Validation set</w:t>
+            </w:r>
+            <w:r>
+              <w:rPr>
+                <w:b/>
+              </w:rPr>
+              <w:t xml:space="preserve"> </w:t>
+            </w:r>
+            <w:proofErr w:type="spellStart"/>
+            <w:r>
+              <w:rPr>
+                <w:b/>
+              </w:rPr>
+              <w:t>mse</w:t>
+            </w:r>
+            <w:proofErr w:type="spellEnd"/>
+          </w:p>
+        </w:tc>
+        <w:tc>
+          <w:tcPr>
+            <w:tcW w:w="2349" w:type="dxa"/>
+          </w:tcPr>
+          <w:p>
+            <w:pPr>
+              <w:jc w:val="center"/>
+              <w:rPr>
+                <w:b/>
+              </w:rPr>
+            </w:pPr>
+            <w:r>
+              <w:rPr>
+                <w:b/>
+              </w:rPr>
+              <w:t>Testing set</w:t>
+            </w:r>
+            <w:r>
+              <w:rPr>
+                <w:b/>
+              </w:rPr>
+              <w:t xml:space="preserve"> </w:t>
+            </w:r>
+            <w:proofErr w:type="spellStart"/>
+            <w:r>
+              <w:rPr>
+                <w:b/>
+              </w:rPr>
+              <w:t>mse</w:t>
+            </w:r>
+            <w:proofErr w:type="spellEnd"/>
+          </w:p>
+        </w:tc>
+      </w:tr>
+      <w:tr>
+        <w:tc>
+          <w:tcPr>
+            <w:tcW w:w="2349" w:type="dxa"/>
+          </w:tcPr>
+          <w:p>
+            <w:pPr>
+              <w:jc w:val="center"/>
+              <w:rPr>
+                <w:b/>
+              </w:rPr>
+            </w:pPr>
+            <w:r>
+              <w:rPr>
+                <w:b/>
+              </w:rPr>
+              <w:t>1</w:t>
+            </w:r>
+          </w:p>
+        </w:tc>
+        <w:tc>
+          <w:tcPr>
+            <w:tcW w:w="2349" w:type="dxa"/>
+          </w:tcPr>
+          <w:p>
+            <w:r>
+              <w:t xml:space="preserve">1.4098850380043075        </w:t>
+            </w:r>
+          </w:p>
+        </w:tc>
+        <w:tc>
+          <w:tcPr>
+            <w:tcW w:w="2349" w:type="dxa"/>
+          </w:tcPr>
+          <w:p>
+            <w:r>
+              <w:t xml:space="preserve">1.2591711733047637     </w:t>
+            </w:r>
+          </w:p>
+        </w:tc>
+        <w:tc>
+          <w:tcPr>
+            <w:tcW w:w="2349" w:type="dxa"/>
+          </w:tcPr>
+          <w:p>
+            <w:r>
+              <w:t>1.3097844676162802</w:t>
+            </w:r>
+          </w:p>
+        </w:tc>
+      </w:tr>
+      <w:tr>
+        <w:tc>
+          <w:tcPr>
+            <w:tcW w:w="2349" w:type="dxa"/>
+          </w:tcPr>
+          <w:p>
+            <w:pPr>
+              <w:jc w:val="center"/>
+              <w:rPr>
+                <w:b/>
+              </w:rPr>
+            </w:pPr>
+            <w:r>
+              <w:rPr>
+                <w:b/>
+              </w:rPr>
+              <w:t>5</w:t>
+            </w:r>
+          </w:p>
+        </w:tc>
+        <w:tc>
+          <w:tcPr>
+            <w:tcW w:w="2349" w:type="dxa"/>
+          </w:tcPr>
+          <w:p>
+            <w:r>
+              <w:t xml:space="preserve">0.6456691914460443        </w:t>
+            </w:r>
+          </w:p>
+        </w:tc>
+        <w:tc>
+          <w:tcPr>
+            <w:tcW w:w="2349" w:type="dxa"/>
+          </w:tcPr>
+          <w:p>
+            <w:r>
+              <w:t xml:space="preserve">0.7717206940485468     </w:t>
+            </w:r>
+          </w:p>
+        </w:tc>
+        <w:tc>
+          <w:tcPr>
+            <w:tcW w:w="2349" w:type="dxa"/>
+          </w:tcPr>
+          <w:p>
+            <w:r>
+              <w:t>0.8020970590101822</w:t>
+            </w:r>
+          </w:p>
+        </w:tc>
+      </w:tr>
+      <w:tr>
+        <w:tc>
+          <w:tcPr>
+            <w:tcW w:w="2349" w:type="dxa"/>
+          </w:tcPr>
+          <w:p>
+            <w:pPr>
+              <w:jc w:val="center"/>
+              <w:rPr>
+                <w:b/>
+              </w:rPr>
+            </w:pPr>
+            <w:r>
+              <w:rPr>
+                <w:b/>
+              </w:rPr>
+              <w:t>10</w:t>
+            </w:r>
+          </w:p>
+        </w:tc>
+        <w:tc>
+          <w:tcPr>
+            <w:tcW w:w="2349" w:type="dxa"/>
+          </w:tcPr>
+          <w:p>
+            <w:r>
+              <w:t>0.36118151579299157</w:t>
+            </w:r>
+          </w:p>
+        </w:tc>
+        <w:tc>
+          <w:tcPr>
+            <w:tcW w:w="2349" w:type="dxa"/>
+          </w:tcPr>
+          <w:p>
+            <w:r>
+              <w:rPr>
+                <w:color w:val="00B050"/>
+              </w:rPr>
+              <w:t xml:space="preserve">0.6347917160195701     </w:t>
+            </w:r>
+          </w:p>
+        </w:tc>
+        <w:tc>
+          <w:tcPr>
+            <w:tcW w:w="2349" w:type="dxa"/>
+          </w:tcPr>
+          <w:p>
+            <w:r>
+              <w:rPr>
+                <w:color w:val="00B050"/>
+              </w:rPr>
+              <w:t>0.453719176366401</w:t>
+            </w:r>
+          </w:p>
+        </w:tc>
+      </w:tr>
+      <w:tr>
+        <w:tc>
+          <w:tcPr>
+            <w:tcW w:w="2349" w:type="dxa"/>
+          </w:tcPr>
+          <w:p>
+            <w:pPr>
+              <w:jc w:val="center"/>
+              <w:rPr>
+                <w:b/>
+              </w:rPr>
+            </w:pPr>
+            <w:r>
+              <w:rPr>
+                <w:b/>
+              </w:rPr>
+              <w:t>22</w:t>
+            </w:r>
+          </w:p>
+        </w:tc>
+        <w:tc>
+          <w:tcPr>
+            <w:tcW w:w="2349" w:type="dxa"/>
+          </w:tcPr>
+          <w:p>
+            <w:r>
+              <w:rPr>
+                <w:color w:val="00B050"/>
+              </w:rPr>
+              <w:t xml:space="preserve">0.33903781756998747       </w:t>
+            </w:r>
+          </w:p>
+        </w:tc>
+        <w:tc>
+          <w:tcPr>
+            <w:tcW w:w="2349" w:type="dxa"/>
+          </w:tcPr>
+          <w:p>
+            <w:r>
+              <w:t xml:space="preserve">0.9190236574545647     </w:t>
+            </w:r>
+          </w:p>
+        </w:tc>
+        <w:tc>
+          <w:tcPr>
+            <w:tcW w:w="2349" w:type="dxa"/>
+          </w:tcPr>
+          <w:p>
+            <w:r>
+              <w:t>5.20235874300072</w:t>
+            </w:r>
+          </w:p>
+        </w:tc>
+      </w:tr>
+    </w:tbl>
+    <w:p/>
+    <w:p>
+      <w:r>
+        <w:rPr>
+          <w:noProof/>
+        </w:rPr>
+        <w:drawing>
+          <wp:anchor distT="0" distB="0" distL="114300" distR="114300" simplePos="0" relativeHeight="251658240" behindDoc="0" locked="0" layoutInCell="1" allowOverlap="1" wp14:anchorId="24D8F142" wp14:editId="31AC285A">
+            <wp:simplePos x="0" y="0"/>
+            <wp:positionH relativeFrom="margin">
+              <wp:align>center</wp:align>
+            </wp:positionH>
+            <wp:positionV relativeFrom="paragraph">
+              <wp:posOffset>324485</wp:posOffset>
+            </wp:positionV>
+            <wp:extent cx="4795520" cy="3596640"/>
+            <wp:effectExtent l="0" t="0" r="5080" b="3810"/>
+            <wp:wrapTopAndBottom/>
+            <wp:docPr id="1" name="Picture 1"/>
+            <wp:cNvGraphicFramePr>
+              <a:graphicFrameLocks xmlns:a="http://schemas.openxmlformats.org/drawingml/2006/main" noChangeAspect="1"/>
+            </wp:cNvGraphicFramePr>
+            <a:graphic xmlns:a="http://schemas.openxmlformats.org/drawingml/2006/main">
+              <a:graphicData uri="http://schemas.openxmlformats.org/drawingml/2006/picture">
+                <pic:pic xmlns:pic="http://schemas.openxmlformats.org/drawingml/2006/picture">
+                  <pic:nvPicPr>
+                    <pic:cNvPr id="1" name="deg_1_fig_1.png"/>
+                    <pic:cNvPicPr/>
+                  </pic:nvPicPr>
+                  <pic:blipFill>
+                    <a:blip r:embed="rId8">
+                      <a:extLst>
+                        <a:ext uri="{28A0092B-C50C-407E-A947-70E740481C1C}">
+                          <a14:useLocalDpi xmlns:a14="http://schemas.microsoft.com/office/drawing/2010/main" val="0"/>
+                        </a:ext>
+                      </a:extLst>
+                    </a:blip>
+                    <a:stretch>
+                      <a:fillRect/>
+                    </a:stretch>
+                  </pic:blipFill>
+                  <pic:spPr>
+                    <a:xfrm>
+                      <a:off x="0" y="0"/>
+                      <a:ext cx="4795520" cy="3596640"/>
+                    </a:xfrm>
+                    <a:prstGeom prst="rect">
+                      <a:avLst/>
+                    </a:prstGeom>
+                  </pic:spPr>
+                </pic:pic>
+              </a:graphicData>
+            </a:graphic>
+            <wp14:sizeRelH relativeFrom="page">
+              <wp14:pctWidth>0</wp14:pctWidth>
+            </wp14:sizeRelH>
+            <wp14:sizeRelV relativeFrom="page">
+              <wp14:pctHeight>0</wp14:pctHeight>
+            </wp14:sizeRelV>
+          </wp:anchor>
+        </w:drawing>
+      </w:r>
+      <w:r>
+        <w:t>Here below are the graphs representing the data in the table</w:t>
+      </w:r>
+      <w:r>
+        <w:t>.</w:t>
+      </w:r>
       <w:bookmarkStart w:id="0" w:name="_GoBack"/>
       <w:bookmarkEnd w:id="0"/>
     </w:p>
     <w:p>
-      <w:pPr>
-        <w:spacing w:line="360" w:lineRule="auto"/>
-        <w:rPr>
-          <w:rFonts w:eastAsiaTheme="minorEastAsia"/>
-        </w:rPr>
-      </w:pPr>
+      <w:r>
+        <w:rPr>
+          <w:noProof/>
+        </w:rPr>
+        <mc:AlternateContent>
+          <mc:Choice Requires="wps">
+            <w:drawing>
+              <wp:anchor distT="0" distB="0" distL="114300" distR="114300" simplePos="0" relativeHeight="251660288" behindDoc="0" locked="0" layoutInCell="1" allowOverlap="1" wp14:anchorId="3B034CCF" wp14:editId="08A677D2">
+                <wp:simplePos x="0" y="0"/>
+                <wp:positionH relativeFrom="column">
+                  <wp:posOffset>-23495</wp:posOffset>
+                </wp:positionH>
+                <wp:positionV relativeFrom="paragraph">
+                  <wp:posOffset>4157980</wp:posOffset>
+                </wp:positionV>
+                <wp:extent cx="5852160" cy="635"/>
+                <wp:effectExtent l="0" t="0" r="0" b="0"/>
+                <wp:wrapTopAndBottom/>
+                <wp:docPr id="5" name="Text Box 5"/>
+                <wp:cNvGraphicFramePr/>
+                <a:graphic xmlns:a="http://schemas.openxmlformats.org/drawingml/2006/main">
+                  <a:graphicData uri="http://schemas.microsoft.com/office/word/2010/wordprocessingShape">
+                    <wps:wsp>
+                      <wps:cNvSpPr txBox="1"/>
+                      <wps:spPr>
+                        <a:xfrm>
+                          <a:off x="0" y="0"/>
+                          <a:ext cx="5852160" cy="635"/>
+                        </a:xfrm>
+                        <a:prstGeom prst="rect">
+                          <a:avLst/>
+                        </a:prstGeom>
+                        <a:solidFill>
+                          <a:prstClr val="white"/>
+                        </a:solidFill>
+                        <a:ln>
+                          <a:noFill/>
+                        </a:ln>
+                        <a:effectLst/>
+                      </wps:spPr>
+                      <wps:txbx>
+                        <w:txbxContent>
+                          <w:p>
+                            <w:pPr>
+                              <w:pStyle w:val="Caption"/>
+                              <w:jc w:val="center"/>
+                              <w:rPr>
+                                <w:noProof/>
+                              </w:rPr>
+                            </w:pPr>
+                            <w:r>
+                              <w:t>Function of degree = 1</w:t>
+                            </w:r>
+                          </w:p>
+                        </w:txbxContent>
+                      </wps:txbx>
+                      <wps:bodyPr rot="0" spcFirstLastPara="0" vertOverflow="overflow" horzOverflow="overflow" vert="horz" wrap="square" lIns="0" tIns="0" rIns="0" bIns="0" numCol="1" spcCol="0" rtlCol="0" fromWordArt="0" anchor="t" anchorCtr="0" forceAA="0" compatLnSpc="1">
+                        <a:prstTxWarp prst="textNoShape">
+                          <a:avLst/>
+                        </a:prstTxWarp>
+                        <a:spAutoFit/>
+                      </wps:bodyPr>
+                    </wps:wsp>
+                  </a:graphicData>
+                </a:graphic>
+              </wp:anchor>
+            </w:drawing>
+          </mc:Choice>
+          <mc:Fallback>
+            <w:pict>
+              <v:shapetype w14:anchorId="3B034CCF" id="_x0000_t202" coordsize="21600,21600" o:spt="202" path="m,l,21600r21600,l21600,xe">
+                <v:stroke joinstyle="miter"/>
+                <v:path gradientshapeok="t" o:connecttype="rect"/>
+              </v:shapetype>
+              <v:shape id="Text Box 5" o:spid="_x0000_s1026" type="#_x0000_t202" style="position:absolute;margin-left:-1.85pt;margin-top:327.4pt;width:460.8pt;height:.05pt;z-index:251660288;visibility:visible;mso-wrap-style:square;mso-wrap-distance-left:9pt;mso-wrap-distance-top:0;mso-wrap-distance-right:9pt;mso-wrap-distance-bottom:0;mso-position-horizontal:absolute;mso-position-horizontal-relative:text;mso-position-vertical:absolute;mso-position-vertical-relative:text;v-text-anchor:top" o:gfxdata="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" stroked="f">
+                <v:textbox style="mso-fit-shape-to-text:t" inset="0,0,0,0">
+                  <w:txbxContent>
+                    <w:p>
+                      <w:pPr>
+                        <w:pStyle w:val="Caption"/>
+                        <w:jc w:val="center"/>
+                        <w:rPr>
+                          <w:noProof/>
+                        </w:rPr>
+                      </w:pPr>
+                      <w:r>
+                        <w:t>Function of degree = 1</w:t>
+                      </w:r>
+                    </w:p>
+                  </w:txbxContent>
+                </v:textbox>
+                <w10:wrap type="topAndBottom"/>
+              </v:shape>
+            </w:pict>
+          </mc:Fallback>
+        </mc:AlternateContent>
+      </w:r>
+    </w:p>
+    <w:p/>
+    <w:p>
+      <w:pPr>
+        <w:keepNext/>
+      </w:pPr>
+      <w:r>
+        <w:rPr>
+          <w:noProof/>
+        </w:rPr>
+        <w:lastRenderedPageBreak/>
+        <mc:AlternateContent>
+          <mc:Choice Requires="wps">
+            <w:drawing>
+              <wp:anchor distT="0" distB="0" distL="114300" distR="114300" simplePos="0" relativeHeight="251666432" behindDoc="0" locked="0" layoutInCell="1" allowOverlap="1" wp14:anchorId="767C7852" wp14:editId="2020E571">
+                <wp:simplePos x="0" y="0"/>
+                <wp:positionH relativeFrom="column">
+                  <wp:posOffset>403225</wp:posOffset>
+                </wp:positionH>
+                <wp:positionV relativeFrom="paragraph">
+                  <wp:posOffset>7767955</wp:posOffset>
+                </wp:positionV>
+                <wp:extent cx="4927600" cy="635"/>
+                <wp:effectExtent l="0" t="0" r="0" b="0"/>
+                <wp:wrapTopAndBottom/>
+                <wp:docPr id="7" name="Text Box 7"/>
+                <wp:cNvGraphicFramePr/>
+                <a:graphic xmlns:a="http://schemas.openxmlformats.org/drawingml/2006/main">
+                  <a:graphicData uri="http://schemas.microsoft.com/office/word/2010/wordprocessingShape">
+                    <wps:wsp>
+                      <wps:cNvSpPr txBox="1"/>
+                      <wps:spPr>
+                        <a:xfrm>
+                          <a:off x="0" y="0"/>
+                          <a:ext cx="4927600" cy="635"/>
+                        </a:xfrm>
+                        <a:prstGeom prst="rect">
+                          <a:avLst/>
+                        </a:prstGeom>
+                        <a:solidFill>
+                          <a:prstClr val="white"/>
+                        </a:solidFill>
+                        <a:ln>
+                          <a:noFill/>
+                        </a:ln>
+                        <a:effectLst/>
+                      </wps:spPr>
+                      <wps:txbx>
+                        <w:txbxContent>
+                          <w:p>
+                            <w:pPr>
+                              <w:pStyle w:val="Caption"/>
+                              <w:jc w:val="center"/>
+                              <w:rPr>
+                                <w:noProof/>
+                              </w:rPr>
+                            </w:pPr>
+                            <w:r>
+                              <w:t>Function with degree = 10</w:t>
+                            </w:r>
+                          </w:p>
+                        </w:txbxContent>
+                      </wps:txbx>
+                      <wps:bodyPr rot="0" spcFirstLastPara="0" vertOverflow="overflow" horzOverflow="overflow" vert="horz" wrap="square" lIns="0" tIns="0" rIns="0" bIns="0" numCol="1" spcCol="0" rtlCol="0" fromWordArt="0" anchor="t" anchorCtr="0" forceAA="0" compatLnSpc="1">
+                        <a:prstTxWarp prst="textNoShape">
+                          <a:avLst/>
+                        </a:prstTxWarp>
+                        <a:spAutoFit/>
+                      </wps:bodyPr>
+                    </wps:wsp>
+                  </a:graphicData>
+                </a:graphic>
+              </wp:anchor>
+            </w:drawing>
+          </mc:Choice>
+          <mc:Fallback>
+            <w:pict>
+              <v:shape w14:anchorId="767C7852" id="Text Box 7" o:spid="_x0000_s1027" type="#_x0000_t202" style="position:absolute;margin-left:31.75pt;margin-top:611.65pt;width:388pt;height:.05pt;z-index:251666432;visibility:visible;mso-wrap-style:square;mso-wrap-distance-left:9pt;mso-wrap-distance-top:0;mso-wrap-distance-right:9pt;mso-wrap-distance-bottom:0;mso-position-horizontal:absolute;mso-position-horizontal-relative:text;mso-position-vertical:absolute;mso-position-vertical-relative:text;v-text-anchor:top" o:gfxdata="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" stroked="f">
+                <v:textbox style="mso-fit-shape-to-text:t" inset="0,0,0,0">
+                  <w:txbxContent>
+                    <w:p>
+                      <w:pPr>
+                        <w:pStyle w:val="Caption"/>
+                        <w:jc w:val="center"/>
+                        <w:rPr>
+                          <w:noProof/>
+                        </w:rPr>
+                      </w:pPr>
+                      <w:r>
+                        <w:t>Function with degree = 10</w:t>
+                      </w:r>
+                    </w:p>
+                  </w:txbxContent>
+                </v:textbox>
+                <w10:wrap type="topAndBottom"/>
+              </v:shape>
+            </w:pict>
+          </mc:Fallback>
+        </mc:AlternateContent>
+      </w:r>
+      <w:r>
+        <w:rPr>
+          <w:noProof/>
+        </w:rPr>
+        <w:drawing>
+          <wp:anchor distT="0" distB="0" distL="114300" distR="114300" simplePos="0" relativeHeight="251664384" behindDoc="0" locked="0" layoutInCell="1" allowOverlap="1" wp14:anchorId="35E92977" wp14:editId="4CE893B2">
+            <wp:simplePos x="0" y="0"/>
+            <wp:positionH relativeFrom="margin">
+              <wp:posOffset>403225</wp:posOffset>
+            </wp:positionH>
+            <wp:positionV relativeFrom="paragraph">
+              <wp:posOffset>4015105</wp:posOffset>
+            </wp:positionV>
+            <wp:extent cx="4927600" cy="3695700"/>
+            <wp:effectExtent l="0" t="0" r="6350" b="0"/>
+            <wp:wrapTopAndBottom/>
+            <wp:docPr id="3" name="Picture 3"/>
+            <wp:cNvGraphicFramePr>
+              <a:graphicFrameLocks xmlns:a="http://schemas.openxmlformats.org/drawingml/2006/main" noChangeAspect="1"/>
+            </wp:cNvGraphicFramePr>
+            <a:graphic xmlns:a="http://schemas.openxmlformats.org/drawingml/2006/main">
+              <a:graphicData uri="http://schemas.openxmlformats.org/drawingml/2006/picture">
+                <pic:pic xmlns:pic="http://schemas.openxmlformats.org/drawingml/2006/picture">
+                  <pic:nvPicPr>
+                    <pic:cNvPr id="3" name="deg_10_fig_1.png"/>
+                    <pic:cNvPicPr/>
+                  </pic:nvPicPr>
+                  <pic:blipFill>
+                    <a:blip r:embed="rId9">
+                      <a:extLst>
+                        <a:ext uri="{28A0092B-C50C-407E-A947-70E740481C1C}">
+                          <a14:useLocalDpi xmlns:a14="http://schemas.microsoft.com/office/drawing/2010/main" val="0"/>
+                        </a:ext>
+                      </a:extLst>
+                    </a:blip>
+                    <a:stretch>
+                      <a:fillRect/>
+                    </a:stretch>
+                  </pic:blipFill>
+                  <pic:spPr>
+                    <a:xfrm>
+                      <a:off x="0" y="0"/>
+                      <a:ext cx="4927600" cy="3695700"/>
+                    </a:xfrm>
+                    <a:prstGeom prst="rect">
+                      <a:avLst/>
+                    </a:prstGeom>
+                  </pic:spPr>
+                </pic:pic>
+              </a:graphicData>
+            </a:graphic>
+            <wp14:sizeRelH relativeFrom="page">
+              <wp14:pctWidth>0</wp14:pctWidth>
+            </wp14:sizeRelH>
+            <wp14:sizeRelV relativeFrom="page">
+              <wp14:pctHeight>0</wp14:pctHeight>
+            </wp14:sizeRelV>
+          </wp:anchor>
+        </w:drawing>
+      </w:r>
+      <w:r>
+        <w:rPr>
+          <w:noProof/>
+        </w:rPr>
+        <mc:AlternateContent>
+          <mc:Choice Requires="wps">
+            <w:drawing>
+              <wp:anchor distT="0" distB="0" distL="114300" distR="114300" simplePos="0" relativeHeight="251663360" behindDoc="0" locked="0" layoutInCell="1" allowOverlap="1" wp14:anchorId="2BBFDA2C" wp14:editId="7A219AAE">
+                <wp:simplePos x="0" y="0"/>
+                <wp:positionH relativeFrom="column">
+                  <wp:posOffset>410845</wp:posOffset>
+                </wp:positionH>
+                <wp:positionV relativeFrom="paragraph">
+                  <wp:posOffset>3749040</wp:posOffset>
+                </wp:positionV>
+                <wp:extent cx="4922520" cy="635"/>
+                <wp:effectExtent l="0" t="0" r="0" b="0"/>
+                <wp:wrapTopAndBottom/>
+                <wp:docPr id="6" name="Text Box 6"/>
+                <wp:cNvGraphicFramePr/>
+                <a:graphic xmlns:a="http://schemas.openxmlformats.org/drawingml/2006/main">
+                  <a:graphicData uri="http://schemas.microsoft.com/office/word/2010/wordprocessingShape">
+                    <wps:wsp>
+                      <wps:cNvSpPr txBox="1"/>
+                      <wps:spPr>
+                        <a:xfrm>
+                          <a:off x="0" y="0"/>
+                          <a:ext cx="4922520" cy="635"/>
+                        </a:xfrm>
+                        <a:prstGeom prst="rect">
+                          <a:avLst/>
+                        </a:prstGeom>
+                        <a:solidFill>
+                          <a:prstClr val="white"/>
+                        </a:solidFill>
+                        <a:ln>
+                          <a:noFill/>
+                        </a:ln>
+                        <a:effectLst/>
+                      </wps:spPr>
+                      <wps:txbx>
+                        <w:txbxContent>
+                          <w:p>
+                            <w:pPr>
+                              <w:pStyle w:val="Caption"/>
+                              <w:jc w:val="center"/>
+                              <w:rPr>
+                                <w:noProof/>
+                              </w:rPr>
+                            </w:pPr>
+                            <w:r>
+                              <w:t>Function with degree = 5</w:t>
+                            </w:r>
+                          </w:p>
+                        </w:txbxContent>
+                      </wps:txbx>
+                      <wps:bodyPr rot="0" spcFirstLastPara="0" vertOverflow="overflow" horzOverflow="overflow" vert="horz" wrap="square" lIns="0" tIns="0" rIns="0" bIns="0" numCol="1" spcCol="0" rtlCol="0" fromWordArt="0" anchor="t" anchorCtr="0" forceAA="0" compatLnSpc="1">
+                        <a:prstTxWarp prst="textNoShape">
+                          <a:avLst/>
+                        </a:prstTxWarp>
+                        <a:spAutoFit/>
+                      </wps:bodyPr>
+                    </wps:wsp>
+                  </a:graphicData>
+                </a:graphic>
+              </wp:anchor>
+            </w:drawing>
+          </mc:Choice>
+          <mc:Fallback>
+            <w:pict>
+              <v:shape w14:anchorId="2BBFDA2C" id="Text Box 6" o:spid="_x0000_s1028" type="#_x0000_t202" style="position:absolute;margin-left:32.35pt;margin-top:295.2pt;width:387.6pt;height:.05pt;z-index:251663360;visibility:visible;mso-wrap-style:square;mso-wrap-distance-left:9pt;mso-wrap-distance-top:0;mso-wrap-distance-right:9pt;mso-wrap-distance-bottom:0;mso-position-horizontal:absolute;mso-position-horizontal-relative:text;mso-position-vertical:absolute;mso-position-vertical-relative:text;v-text-anchor:top" o:gfxdata="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" stroked="f">
+                <v:textbox style="mso-fit-shape-to-text:t" inset="0,0,0,0">
+                  <w:txbxContent>
+                    <w:p>
+                      <w:pPr>
+                        <w:pStyle w:val="Caption"/>
+                        <w:jc w:val="center"/>
+                        <w:rPr>
+                          <w:noProof/>
+                        </w:rPr>
+                      </w:pPr>
+                      <w:r>
+                        <w:t>Function with degree = 5</w:t>
+                      </w:r>
+                    </w:p>
+                  </w:txbxContent>
+                </v:textbox>
+                <w10:wrap type="topAndBottom"/>
+              </v:shape>
+            </w:pict>
+          </mc:Fallback>
+        </mc:AlternateContent>
+      </w:r>
+      <w:r>
+        <w:rPr>
+          <w:noProof/>
+        </w:rPr>
+        <w:drawing>
+          <wp:anchor distT="0" distB="0" distL="114300" distR="114300" simplePos="0" relativeHeight="251661312" behindDoc="0" locked="0" layoutInCell="1" allowOverlap="1" wp14:anchorId="7637F719" wp14:editId="5C0F7DE1">
+            <wp:simplePos x="0" y="0"/>
+            <wp:positionH relativeFrom="margin">
+              <wp:posOffset>410845</wp:posOffset>
+            </wp:positionH>
+            <wp:positionV relativeFrom="paragraph">
+              <wp:posOffset>0</wp:posOffset>
+            </wp:positionV>
+            <wp:extent cx="4922520" cy="3691890"/>
+            <wp:effectExtent l="0" t="0" r="0" b="3810"/>
+            <wp:wrapTopAndBottom/>
+            <wp:docPr id="2" name="Picture 2"/>
+            <wp:cNvGraphicFramePr>
+              <a:graphicFrameLocks xmlns:a="http://schemas.openxmlformats.org/drawingml/2006/main" noChangeAspect="1"/>
+            </wp:cNvGraphicFramePr>
+            <a:graphic xmlns:a="http://schemas.openxmlformats.org/drawingml/2006/main">
+              <a:graphicData uri="http://schemas.openxmlformats.org/drawingml/2006/picture">
+                <pic:pic xmlns:pic="http://schemas.openxmlformats.org/drawingml/2006/picture">
+                  <pic:nvPicPr>
+                    <pic:cNvPr id="2" name="deg_5_fig_1.png"/>
+                    <pic:cNvPicPr/>
+                  </pic:nvPicPr>
+                  <pic:blipFill>
+                    <a:blip r:embed="rId10">
+                      <a:extLst>
+                        <a:ext uri="{28A0092B-C50C-407E-A947-70E740481C1C}">
+                          <a14:useLocalDpi xmlns:a14="http://schemas.microsoft.com/office/drawing/2010/main" val="0"/>
+                        </a:ext>
+                      </a:extLst>
+                    </a:blip>
+                    <a:stretch>
+                      <a:fillRect/>
+                    </a:stretch>
+                  </pic:blipFill>
+                  <pic:spPr>
+                    <a:xfrm>
+                      <a:off x="0" y="0"/>
+                      <a:ext cx="4922520" cy="3691890"/>
+                    </a:xfrm>
+                    <a:prstGeom prst="rect">
+                      <a:avLst/>
+                    </a:prstGeom>
+                  </pic:spPr>
+                </pic:pic>
+              </a:graphicData>
+            </a:graphic>
+            <wp14:sizeRelH relativeFrom="page">
+              <wp14:pctWidth>0</wp14:pctWidth>
+            </wp14:sizeRelH>
+            <wp14:sizeRelV relativeFrom="page">
+              <wp14:pctHeight>0</wp14:pctHeight>
+            </wp14:sizeRelV>
+          </wp:anchor>
+        </w:drawing>
+      </w:r>
     </w:p>
     <w:p>
-      <w:pPr>
-        <w:spacing w:line="360" w:lineRule="auto"/>
-        <w:rPr>
-          <w:rFonts w:eastAsiaTheme="minorEastAsia"/>
-        </w:rPr>
-      </w:pPr>
+      <w:r>
+        <w:rPr>
+          <w:noProof/>
+        </w:rPr>
+        <w:lastRenderedPageBreak/>
+        <mc:AlternateContent>
+          <mc:Choice Requires="wps">
+            <w:drawing>
+              <wp:anchor distT="0" distB="0" distL="114300" distR="114300" simplePos="0" relativeHeight="251669504" behindDoc="0" locked="0" layoutInCell="1" allowOverlap="1" wp14:anchorId="7158187F" wp14:editId="5BB0B3F9">
+                <wp:simplePos x="0" y="0"/>
+                <wp:positionH relativeFrom="column">
+                  <wp:posOffset>304165</wp:posOffset>
+                </wp:positionH>
+                <wp:positionV relativeFrom="paragraph">
+                  <wp:posOffset>3566795</wp:posOffset>
+                </wp:positionV>
+                <wp:extent cx="5059680" cy="635"/>
+                <wp:effectExtent l="0" t="0" r="0" b="0"/>
+                <wp:wrapTopAndBottom/>
+                <wp:docPr id="8" name="Text Box 8"/>
+                <wp:cNvGraphicFramePr/>
+                <a:graphic xmlns:a="http://schemas.openxmlformats.org/drawingml/2006/main">
+                  <a:graphicData uri="http://schemas.microsoft.com/office/word/2010/wordprocessingShape">
+                    <wps:wsp>
+                      <wps:cNvSpPr txBox="1"/>
+                      <wps:spPr>
+                        <a:xfrm>
+                          <a:off x="0" y="0"/>
+                          <a:ext cx="5059680" cy="635"/>
+                        </a:xfrm>
+                        <a:prstGeom prst="rect">
+                          <a:avLst/>
+                        </a:prstGeom>
+                        <a:solidFill>
+                          <a:prstClr val="white"/>
+                        </a:solidFill>
+                        <a:ln>
+                          <a:noFill/>
+                        </a:ln>
+                        <a:effectLst/>
+                      </wps:spPr>
+                      <wps:txbx>
+                        <w:txbxContent>
+                          <w:p>
+                            <w:pPr>
+                              <w:pStyle w:val="Caption"/>
+                              <w:jc w:val="center"/>
+                              <w:rPr>
+                                <w:noProof/>
+                              </w:rPr>
+                            </w:pPr>
+                            <w:r>
+                              <w:t>Function with degree = 22</w:t>
+                            </w:r>
+                          </w:p>
+                        </w:txbxContent>
+                      </wps:txbx>
+                      <wps:bodyPr rot="0" spcFirstLastPara="0" vertOverflow="overflow" horzOverflow="overflow" vert="horz" wrap="square" lIns="0" tIns="0" rIns="0" bIns="0" numCol="1" spcCol="0" rtlCol="0" fromWordArt="0" anchor="t" anchorCtr="0" forceAA="0" compatLnSpc="1">
+                        <a:prstTxWarp prst="textNoShape">
+                          <a:avLst/>
+                        </a:prstTxWarp>
+                        <a:spAutoFit/>
+                      </wps:bodyPr>
+                    </wps:wsp>
+                  </a:graphicData>
+                </a:graphic>
+              </wp:anchor>
+            </w:drawing>
+          </mc:Choice>
+          <mc:Fallback>
+            <w:pict>
+              <v:shape w14:anchorId="7158187F" id="Text Box 8" o:spid="_x0000_s1029" type="#_x0000_t202" style="position:absolute;margin-left:23.95pt;margin-top:280.85pt;width:398.4pt;height:.05pt;z-index:251669504;visibility:visible;mso-wrap-style:square;mso-wrap-distance-left:9pt;mso-wrap-distance-top:0;mso-wrap-distance-right:9pt;mso-wrap-distance-bottom:0;mso-position-horizontal:absolute;mso-position-horizontal-relative:text;mso-position-vertical:absolute;mso-position-vertical-relative:text;v-text-anchor:top" o:gfxdata="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" stroked="f">
+                <v:textbox style="mso-fit-shape-to-text:t" inset="0,0,0,0">
+                  <w:txbxContent>
+                    <w:p>
+                      <w:pPr>
+                        <w:pStyle w:val="Caption"/>
+                        <w:jc w:val="center"/>
+                        <w:rPr>
+                          <w:noProof/>
+                        </w:rPr>
+                      </w:pPr>
+                      <w:r>
+                        <w:t>Function with degree = 22</w:t>
+                      </w:r>
+                    </w:p>
+                  </w:txbxContent>
+                </v:textbox>
+                <w10:wrap type="topAndBottom"/>
+              </v:shape>
+            </w:pict>
+          </mc:Fallback>
+        </mc:AlternateContent>
+      </w:r>
+      <w:r>
+        <w:rPr>
+          <w:noProof/>
+        </w:rPr>
+        <w:drawing>
+          <wp:anchor distT="0" distB="0" distL="114300" distR="114300" simplePos="0" relativeHeight="251667456" behindDoc="0" locked="0" layoutInCell="1" allowOverlap="1" wp14:anchorId="582A0CE9" wp14:editId="603E1AB6">
+            <wp:simplePos x="0" y="0"/>
+            <wp:positionH relativeFrom="margin">
+              <wp:posOffset>370205</wp:posOffset>
+            </wp:positionH>
+            <wp:positionV relativeFrom="page">
+              <wp:posOffset>574675</wp:posOffset>
+            </wp:positionV>
+            <wp:extent cx="5056505" cy="3794760"/>
+            <wp:effectExtent l="0" t="0" r="0" b="0"/>
+            <wp:wrapTopAndBottom/>
+            <wp:docPr id="4" name="Picture 4"/>
+            <wp:cNvGraphicFramePr>
+              <a:graphicFrameLocks xmlns:a="http://schemas.openxmlformats.org/drawingml/2006/main" noChangeAspect="1"/>
+            </wp:cNvGraphicFramePr>
+            <a:graphic xmlns:a="http://schemas.openxmlformats.org/drawingml/2006/main">
+              <a:graphicData uri="http://schemas.openxmlformats.org/drawingml/2006/picture">
+                <pic:pic xmlns:pic="http://schemas.openxmlformats.org/drawingml/2006/picture">
+                  <pic:nvPicPr>
+                    <pic:cNvPr id="4" name="deg_22_fig_1.png"/>
+                    <pic:cNvPicPr/>
+                  </pic:nvPicPr>
+                  <pic:blipFill>
+                    <a:blip r:embed="rId11">
+                      <a:extLst>
+                        <a:ext uri="{28A0092B-C50C-407E-A947-70E740481C1C}">
+                          <a14:useLocalDpi xmlns:a14="http://schemas.microsoft.com/office/drawing/2010/main" val="0"/>
+                        </a:ext>
+                      </a:extLst>
+                    </a:blip>
+                    <a:stretch>
+                      <a:fillRect/>
+                    </a:stretch>
+                  </pic:blipFill>
+                  <pic:spPr>
+                    <a:xfrm>
+                      <a:off x="0" y="0"/>
+                      <a:ext cx="5056505" cy="3794760"/>
+                    </a:xfrm>
+                    <a:prstGeom prst="rect">
+                      <a:avLst/>
+                    </a:prstGeom>
+                  </pic:spPr>
+                </pic:pic>
+              </a:graphicData>
+            </a:graphic>
+            <wp14:sizeRelH relativeFrom="page">
+              <wp14:pctWidth>0</wp14:pctWidth>
+            </wp14:sizeRelH>
+            <wp14:sizeRelV relativeFrom="page">
+              <wp14:pctHeight>0</wp14:pctHeight>
+            </wp14:sizeRelV>
+          </wp:anchor>
+        </w:drawing>
+      </w:r>
     </w:p>
     <w:p>
       <w:pPr>
-        <w:spacing w:line="360" w:lineRule="auto"/>
-        <w:rPr>
-          <w:rFonts w:eastAsiaTheme="minorEastAsia"/>
-        </w:rPr>
-      </w:pPr>
+        <w:pStyle w:val="Heading3"/>
+      </w:pPr>
+      <w:r>
+        <w:t>2) Best degree for training set</w:t>
+      </w:r>
     </w:p>
     <w:p>
-      <w:pPr>
-        <w:spacing w:line="360" w:lineRule="auto"/>
-        <w:rPr>
-          <w:rFonts w:eastAsiaTheme="minorEastAsia"/>
-        </w:rPr>
-      </w:pPr>
+      <w:r>
+        <w:rPr>
+          <w:noProof/>
+        </w:rPr>
+        <w:drawing>
+          <wp:anchor distT="0" distB="0" distL="114300" distR="114300" simplePos="0" relativeHeight="251670528" behindDoc="0" locked="0" layoutInCell="1" allowOverlap="1" wp14:anchorId="302DB2DE" wp14:editId="6433C437">
+            <wp:simplePos x="0" y="0"/>
+            <wp:positionH relativeFrom="column">
+              <wp:posOffset>906145</wp:posOffset>
+            </wp:positionH>
+            <wp:positionV relativeFrom="paragraph">
+              <wp:posOffset>981710</wp:posOffset>
+            </wp:positionV>
+            <wp:extent cx="4168140" cy="3126105"/>
+            <wp:effectExtent l="0" t="0" r="3810" b="0"/>
+            <wp:wrapTopAndBottom/>
+            <wp:docPr id="9" name="Picture 9"/>
+            <wp:cNvGraphicFramePr>
+              <a:graphicFrameLocks xmlns:a="http://schemas.openxmlformats.org/drawingml/2006/main" noChangeAspect="1"/>
+            </wp:cNvGraphicFramePr>
+            <a:graphic xmlns:a="http://schemas.openxmlformats.org/drawingml/2006/main">
+              <a:graphicData uri="http://schemas.openxmlformats.org/drawingml/2006/picture">
+                <pic:pic xmlns:pic="http://schemas.openxmlformats.org/drawingml/2006/picture">
+                  <pic:nvPicPr>
+                    <pic:cNvPr id="9" name="deg_val.png"/>
+                    <pic:cNvPicPr/>
+                  </pic:nvPicPr>
+                  <pic:blipFill>
+                    <a:blip r:embed="rId12">
+                      <a:extLst>
+                        <a:ext uri="{28A0092B-C50C-407E-A947-70E740481C1C}">
+                          <a14:useLocalDpi xmlns:a14="http://schemas.microsoft.com/office/drawing/2010/main" val="0"/>
+                        </a:ext>
+                      </a:extLst>
+                    </a:blip>
+                    <a:stretch>
+                      <a:fillRect/>
+                    </a:stretch>
+                  </pic:blipFill>
+                  <pic:spPr>
+                    <a:xfrm>
+                      <a:off x="0" y="0"/>
+                      <a:ext cx="4168140" cy="3126105"/>
+                    </a:xfrm>
+                    <a:prstGeom prst="rect">
+                      <a:avLst/>
+                    </a:prstGeom>
+                  </pic:spPr>
+                </pic:pic>
+              </a:graphicData>
+            </a:graphic>
+            <wp14:sizeRelH relativeFrom="page">
+              <wp14:pctWidth>0</wp14:pctWidth>
+            </wp14:sizeRelH>
+            <wp14:sizeRelV relativeFrom="page">
+              <wp14:pctHeight>0</wp14:pctHeight>
+            </wp14:sizeRelV>
+          </wp:anchor>
+        </w:drawing>
+      </w:r>
+      <w:r>
+        <w:t xml:space="preserve">For this step we have chosen to take </w:t>
+      </w:r>
+      <w:proofErr w:type="spellStart"/>
+      <w:r>
+        <w:t>lamda</w:t>
+      </w:r>
+      <w:proofErr w:type="spellEnd"/>
+      <w:r>
+        <w:t xml:space="preserve"> = 0.55 to have a strong regulation, as we will see later the bigger </w:t>
+      </w:r>
+      <w:proofErr w:type="spellStart"/>
+      <w:r>
+        <w:t>lamda</w:t>
+      </w:r>
+      <w:proofErr w:type="spellEnd"/>
+      <w:r>
+        <w:t xml:space="preserve"> the more the training set and validation set will look like each other. Here </w:t>
+      </w:r>
+      <w:r>
+        <w:t xml:space="preserve">below </w:t>
+      </w:r>
+      <w:r>
+        <w:t xml:space="preserve">the graph of the function </w:t>
+      </w:r>
+      <w:r>
+        <w:t xml:space="preserve">in every set of data </w:t>
+      </w:r>
+      <w:r>
+        <w:t>with the optimal degree found</w:t>
+      </w:r>
+      <w:r>
+        <w:t>ed for the training set</w:t>
+      </w:r>
+      <w:r>
+        <w:t xml:space="preserve"> (13). With a </w:t>
+      </w:r>
+      <w:proofErr w:type="spellStart"/>
+      <w:r>
+        <w:t>lamda</w:t>
+      </w:r>
+      <w:proofErr w:type="spellEnd"/>
+      <w:r>
+        <w:t xml:space="preserve"> even slightly lower and therefore a weaker regularization we would have completely different results.</w:t>
+      </w:r>
+    </w:p>
+    <w:p>
+      <w:pPr>
+        <w:pStyle w:val="Heading3"/>
+      </w:pPr>
+      <w:r>
+        <w:lastRenderedPageBreak/>
+        <w:t>3) Best degree for validation set</w:t>
+      </w:r>
+    </w:p>
+    <w:p>
+      <w:r>
+        <w:rPr>
+          <w:noProof/>
+        </w:rPr>
+        <w:drawing>
+          <wp:anchor distT="0" distB="0" distL="114300" distR="114300" simplePos="0" relativeHeight="251671552" behindDoc="0" locked="0" layoutInCell="1" allowOverlap="1" wp14:anchorId="67EAEBF5" wp14:editId="3A6AF9CF">
+            <wp:simplePos x="0" y="0"/>
+            <wp:positionH relativeFrom="column">
+              <wp:posOffset>738505</wp:posOffset>
+            </wp:positionH>
+            <wp:positionV relativeFrom="paragraph">
+              <wp:posOffset>492125</wp:posOffset>
+            </wp:positionV>
+            <wp:extent cx="3878580" cy="2908935"/>
+            <wp:effectExtent l="0" t="0" r="7620" b="5715"/>
+            <wp:wrapTopAndBottom/>
+            <wp:docPr id="10" name="Picture 10"/>
+            <wp:cNvGraphicFramePr>
+              <a:graphicFrameLocks xmlns:a="http://schemas.openxmlformats.org/drawingml/2006/main" noChangeAspect="1"/>
+            </wp:cNvGraphicFramePr>
+            <a:graphic xmlns:a="http://schemas.openxmlformats.org/drawingml/2006/main">
+              <a:graphicData uri="http://schemas.openxmlformats.org/drawingml/2006/picture">
+                <pic:pic xmlns:pic="http://schemas.openxmlformats.org/drawingml/2006/picture">
+                  <pic:nvPicPr>
+                    <pic:cNvPr id="10" name="deg_val.png"/>
+                    <pic:cNvPicPr/>
+                  </pic:nvPicPr>
+                  <pic:blipFill>
+                    <a:blip r:embed="rId12">
+                      <a:extLst>
+                        <a:ext uri="{28A0092B-C50C-407E-A947-70E740481C1C}">
+                          <a14:useLocalDpi xmlns:a14="http://schemas.microsoft.com/office/drawing/2010/main" val="0"/>
+                        </a:ext>
+                      </a:extLst>
+                    </a:blip>
+                    <a:stretch>
+                      <a:fillRect/>
+                    </a:stretch>
+                  </pic:blipFill>
+                  <pic:spPr>
+                    <a:xfrm>
+                      <a:off x="0" y="0"/>
+                      <a:ext cx="3878580" cy="2908935"/>
+                    </a:xfrm>
+                    <a:prstGeom prst="rect">
+                      <a:avLst/>
+                    </a:prstGeom>
+                  </pic:spPr>
+                </pic:pic>
+              </a:graphicData>
+            </a:graphic>
+            <wp14:sizeRelH relativeFrom="page">
+              <wp14:pctWidth>0</wp14:pctWidth>
+            </wp14:sizeRelH>
+            <wp14:sizeRelV relativeFrom="page">
+              <wp14:pctHeight>0</wp14:pctHeight>
+            </wp14:sizeRelV>
+          </wp:anchor>
+        </w:drawing>
+      </w:r>
+      <w:r>
+        <w:t xml:space="preserve">Here </w:t>
+      </w:r>
+      <w:r>
+        <w:t xml:space="preserve">below </w:t>
+      </w:r>
+      <w:r>
+        <w:t xml:space="preserve">the graph of the function </w:t>
+      </w:r>
+      <w:r>
+        <w:t xml:space="preserve">in every set of data </w:t>
+      </w:r>
+      <w:r>
+        <w:t>with the optimal degree found</w:t>
+      </w:r>
+      <w:r>
+        <w:t>ed for the validation set</w:t>
+      </w:r>
+      <w:r>
+        <w:t xml:space="preserve"> (13).</w:t>
+      </w:r>
+      <w:r>
+        <w:t xml:space="preserve"> Lambda is always = 0.55.</w:t>
+      </w:r>
+    </w:p>
+    <w:p>
+      <w:pPr>
+        <w:pStyle w:val="Heading3"/>
+      </w:pPr>
+      <w:r>
+        <w:t>4) Error functions</w:t>
+      </w:r>
+    </w:p>
+    <w:p>
+      <w:r>
+        <w:rPr>
+          <w:noProof/>
+        </w:rPr>
+        <w:drawing>
+          <wp:anchor distT="0" distB="0" distL="114300" distR="114300" simplePos="0" relativeHeight="251672576" behindDoc="0" locked="0" layoutInCell="1" allowOverlap="1" wp14:anchorId="247F1BD1" wp14:editId="3B5AD9CC">
+            <wp:simplePos x="0" y="0"/>
+            <wp:positionH relativeFrom="column">
+              <wp:posOffset>677545</wp:posOffset>
+            </wp:positionH>
+            <wp:positionV relativeFrom="paragraph">
+              <wp:posOffset>450850</wp:posOffset>
+            </wp:positionV>
+            <wp:extent cx="4046220" cy="3034665"/>
+            <wp:effectExtent l="0" t="0" r="0" b="0"/>
+            <wp:wrapTopAndBottom/>
+            <wp:docPr id="11" name="Picture 11"/>
+            <wp:cNvGraphicFramePr>
+              <a:graphicFrameLocks xmlns:a="http://schemas.openxmlformats.org/drawingml/2006/main" noChangeAspect="1"/>
+            </wp:cNvGraphicFramePr>
+            <a:graphic xmlns:a="http://schemas.openxmlformats.org/drawingml/2006/main">
+              <a:graphicData uri="http://schemas.openxmlformats.org/drawingml/2006/picture">
+                <pic:pic xmlns:pic="http://schemas.openxmlformats.org/drawingml/2006/picture">
+                  <pic:nvPicPr>
+                    <pic:cNvPr id="11" name="err_tr.png"/>
+                    <pic:cNvPicPr/>
+                  </pic:nvPicPr>
+                  <pic:blipFill>
+                    <a:blip r:embed="rId13">
+                      <a:extLst>
+                        <a:ext uri="{28A0092B-C50C-407E-A947-70E740481C1C}">
+                          <a14:useLocalDpi xmlns:a14="http://schemas.microsoft.com/office/drawing/2010/main" val="0"/>
+                        </a:ext>
+                      </a:extLst>
+                    </a:blip>
+                    <a:stretch>
+                      <a:fillRect/>
+                    </a:stretch>
+                  </pic:blipFill>
+                  <pic:spPr>
+                    <a:xfrm>
+                      <a:off x="0" y="0"/>
+                      <a:ext cx="4046220" cy="3034665"/>
+                    </a:xfrm>
+                    <a:prstGeom prst="rect">
+                      <a:avLst/>
+                    </a:prstGeom>
+                  </pic:spPr>
+                </pic:pic>
+              </a:graphicData>
+            </a:graphic>
+            <wp14:sizeRelH relativeFrom="page">
+              <wp14:pctWidth>0</wp14:pctWidth>
+            </wp14:sizeRelH>
+            <wp14:sizeRelV relativeFrom="page">
+              <wp14:pctHeight>0</wp14:pctHeight>
+            </wp14:sizeRelV>
+          </wp:anchor>
+        </w:drawing>
+      </w:r>
+      <w:r>
+        <w:t xml:space="preserve">Here below the graph of the function of errors for the different sets of data is shown. As we can see the functions have the optimal cost that coincide with the optimal degree. </w:t>
+      </w:r>
+    </w:p>
+    <w:p>
+      <w:pPr>
+        <w:pStyle w:val="Heading3"/>
+      </w:pPr>
+    </w:p>
+    <w:p>
+      <w:r>
+        <w:t xml:space="preserve">The test set has a </w:t>
+      </w:r>
+      <w:r>
+        <w:t>MSE</w:t>
+      </w:r>
+      <w:r>
+        <w:t xml:space="preserve"> that is smaller than the </w:t>
+      </w:r>
+      <w:r>
+        <w:t>MSE</w:t>
+      </w:r>
+      <w:r>
+        <w:t xml:space="preserve"> of function with degree = 13 for a function with degree = 12. This is probably due a not so high regularization. </w:t>
+      </w:r>
+      <w:r>
+        <w:t>In fact</w:t>
+      </w:r>
+      <w:r>
+        <w:t xml:space="preserve"> if we increase Lambda = 0.8 we get an optimal degree for validation and </w:t>
+      </w:r>
+      <w:r>
+        <w:t>training set = 12 (as shown below).</w:t>
+      </w:r>
+    </w:p>
+    <w:p>
+      <w:r>
+        <w:lastRenderedPageBreak/>
+        <w:t xml:space="preserve">If instead of increasing lambda we reduce it (e.g. lambda= 0.5) we obtain different optimal degrees for each data </w:t>
+      </w:r>
+      <w:proofErr w:type="gramStart"/>
+      <w:r>
+        <w:t>set</w:t>
+      </w:r>
+      <w:r>
+        <w:t xml:space="preserve"> </w:t>
+      </w:r>
+      <w:proofErr w:type="gramEnd"/>
+      <w:r>
+        <w:rPr>
+          <w:noProof/>
+        </w:rPr>
+        <mc:AlternateContent>
+          <mc:Choice Requires="wps">
+            <w:drawing>
+              <wp:anchor distT="0" distB="0" distL="114300" distR="114300" simplePos="0" relativeHeight="251681792" behindDoc="0" locked="0" layoutInCell="1" allowOverlap="1" wp14:anchorId="267719DF" wp14:editId="42283F54">
+                <wp:simplePos x="0" y="0"/>
+                <wp:positionH relativeFrom="column">
+                  <wp:posOffset>601345</wp:posOffset>
+                </wp:positionH>
+                <wp:positionV relativeFrom="paragraph">
+                  <wp:posOffset>3429000</wp:posOffset>
+                </wp:positionV>
+                <wp:extent cx="4495800" cy="635"/>
+                <wp:effectExtent l="0" t="0" r="0" b="0"/>
+                <wp:wrapTopAndBottom/>
+                <wp:docPr id="17" name="Text Box 17"/>
+                <wp:cNvGraphicFramePr/>
+                <a:graphic xmlns:a="http://schemas.openxmlformats.org/drawingml/2006/main">
+                  <a:graphicData uri="http://schemas.microsoft.com/office/word/2010/wordprocessingShape">
+                    <wps:wsp>
+                      <wps:cNvSpPr txBox="1"/>
+                      <wps:spPr>
+                        <a:xfrm>
+                          <a:off x="0" y="0"/>
+                          <a:ext cx="4495800" cy="635"/>
+                        </a:xfrm>
+                        <a:prstGeom prst="rect">
+                          <a:avLst/>
+                        </a:prstGeom>
+                        <a:solidFill>
+                          <a:prstClr val="white"/>
+                        </a:solidFill>
+                        <a:ln>
+                          <a:noFill/>
+                        </a:ln>
+                        <a:effectLst/>
+                      </wps:spPr>
+                      <wps:txbx>
+                        <w:txbxContent>
+                          <w:p>
+                            <w:pPr>
+                              <w:pStyle w:val="Caption"/>
+                              <w:jc w:val="center"/>
+                              <w:rPr>
+                                <w:noProof/>
+                              </w:rPr>
+                            </w:pPr>
+                            <w:r>
+                              <w:t>END GRAPH</w:t>
+                            </w:r>
+                          </w:p>
+                        </w:txbxContent>
+                      </wps:txbx>
+                      <wps:bodyPr rot="0" spcFirstLastPara="0" vertOverflow="overflow" horzOverflow="overflow" vert="horz" wrap="square" lIns="0" tIns="0" rIns="0" bIns="0" numCol="1" spcCol="0" rtlCol="0" fromWordArt="0" anchor="t" anchorCtr="0" forceAA="0" compatLnSpc="1">
+                        <a:prstTxWarp prst="textNoShape">
+                          <a:avLst/>
+                        </a:prstTxWarp>
+                        <a:spAutoFit/>
+                      </wps:bodyPr>
+                    </wps:wsp>
+                  </a:graphicData>
+                </a:graphic>
+              </wp:anchor>
+            </w:drawing>
+          </mc:Choice>
+          <mc:Fallback>
+            <w:pict>
+              <v:shape w14:anchorId="267719DF" id="Text Box 17" o:spid="_x0000_s1030" type="#_x0000_t202" style="position:absolute;margin-left:47.35pt;margin-top:270pt;width:354pt;height:.05pt;z-index:251681792;visibility:visible;mso-wrap-style:square;mso-wrap-distance-left:9pt;mso-wrap-distance-top:0;mso-wrap-distance-right:9pt;mso-wrap-distance-bottom:0;mso-position-horizontal:absolute;mso-position-horizontal-relative:text;mso-position-vertical:absolute;mso-position-vertical-relative:text;v-text-anchor:top" o:gfxdata="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" stroked="f">
+                <v:textbox style="mso-fit-shape-to-text:t" inset="0,0,0,0">
+                  <w:txbxContent>
+                    <w:p>
+                      <w:pPr>
+                        <w:pStyle w:val="Caption"/>
+                        <w:jc w:val="center"/>
+                        <w:rPr>
+                          <w:noProof/>
+                        </w:rPr>
+                      </w:pPr>
+                      <w:r>
+                        <w:t>END GRAPH</w:t>
+                      </w:r>
+                    </w:p>
+                  </w:txbxContent>
+                </v:textbox>
+                <w10:wrap type="topAndBottom"/>
+              </v:shape>
+            </w:pict>
+          </mc:Fallback>
+        </mc:AlternateContent>
+      </w:r>
+      <w:r>
+        <w:rPr>
+          <w:noProof/>
+        </w:rPr>
+        <w:drawing>
+          <wp:anchor distT="0" distB="0" distL="114300" distR="114300" simplePos="0" relativeHeight="251673600" behindDoc="0" locked="0" layoutInCell="1" allowOverlap="1" wp14:anchorId="1D123FA7" wp14:editId="60209DBE">
+            <wp:simplePos x="0" y="0"/>
+            <wp:positionH relativeFrom="column">
+              <wp:posOffset>601345</wp:posOffset>
+            </wp:positionH>
+            <wp:positionV relativeFrom="paragraph">
+              <wp:posOffset>0</wp:posOffset>
+            </wp:positionV>
+            <wp:extent cx="4495800" cy="3371850"/>
+            <wp:effectExtent l="0" t="0" r="0" b="0"/>
+            <wp:wrapTopAndBottom/>
+            <wp:docPr id="12" name="Picture 12"/>
+            <wp:cNvGraphicFramePr>
+              <a:graphicFrameLocks xmlns:a="http://schemas.openxmlformats.org/drawingml/2006/main" noChangeAspect="1"/>
+            </wp:cNvGraphicFramePr>
+            <a:graphic xmlns:a="http://schemas.openxmlformats.org/drawingml/2006/main">
+              <a:graphicData uri="http://schemas.openxmlformats.org/drawingml/2006/picture">
+                <pic:pic xmlns:pic="http://schemas.openxmlformats.org/drawingml/2006/picture">
+                  <pic:nvPicPr>
+                    <pic:cNvPr id="12" name="0_8lambda.png"/>
+                    <pic:cNvPicPr/>
+                  </pic:nvPicPr>
+                  <pic:blipFill>
+                    <a:blip r:embed="rId14">
+                      <a:extLst>
+                        <a:ext uri="{28A0092B-C50C-407E-A947-70E740481C1C}">
+                          <a14:useLocalDpi xmlns:a14="http://schemas.microsoft.com/office/drawing/2010/main" val="0"/>
+                        </a:ext>
+                      </a:extLst>
+                    </a:blip>
+                    <a:stretch>
+                      <a:fillRect/>
+                    </a:stretch>
+                  </pic:blipFill>
+                  <pic:spPr>
+                    <a:xfrm>
+                      <a:off x="0" y="0"/>
+                      <a:ext cx="4495800" cy="3371850"/>
+                    </a:xfrm>
+                    <a:prstGeom prst="rect">
+                      <a:avLst/>
+                    </a:prstGeom>
+                  </pic:spPr>
+                </pic:pic>
+              </a:graphicData>
+            </a:graphic>
+            <wp14:sizeRelH relativeFrom="page">
+              <wp14:pctWidth>0</wp14:pctWidth>
+            </wp14:sizeRelH>
+            <wp14:sizeRelV relativeFrom="page">
+              <wp14:pctHeight>0</wp14:pctHeight>
+            </wp14:sizeRelV>
+          </wp:anchor>
+        </w:drawing>
+      </w:r>
+      <w:r>
+        <w:t>:</w:t>
+      </w:r>
+    </w:p>
+    <w:p>
+      <w:r>
+        <w:rPr>
+          <w:noProof/>
+        </w:rPr>
+        <mc:AlternateContent>
+          <mc:Choice Requires="wps">
+            <w:drawing>
+              <wp:anchor distT="0" distB="0" distL="114300" distR="114300" simplePos="0" relativeHeight="251676672" behindDoc="0" locked="0" layoutInCell="1" allowOverlap="1" wp14:anchorId="464CB383" wp14:editId="078F7219">
+                <wp:simplePos x="0" y="0"/>
+                <wp:positionH relativeFrom="column">
+                  <wp:posOffset>608965</wp:posOffset>
+                </wp:positionH>
+                <wp:positionV relativeFrom="paragraph">
+                  <wp:posOffset>3600450</wp:posOffset>
+                </wp:positionV>
+                <wp:extent cx="4498340" cy="635"/>
+                <wp:effectExtent l="0" t="0" r="0" b="0"/>
+                <wp:wrapTopAndBottom/>
+                <wp:docPr id="15" name="Text Box 15"/>
+                <wp:cNvGraphicFramePr/>
+                <a:graphic xmlns:a="http://schemas.openxmlformats.org/drawingml/2006/main">
+                  <a:graphicData uri="http://schemas.microsoft.com/office/word/2010/wordprocessingShape">
+                    <wps:wsp>
+                      <wps:cNvSpPr txBox="1"/>
+                      <wps:spPr>
+                        <a:xfrm>
+                          <a:off x="0" y="0"/>
+                          <a:ext cx="4498340" cy="635"/>
+                        </a:xfrm>
+                        <a:prstGeom prst="rect">
+                          <a:avLst/>
+                        </a:prstGeom>
+                        <a:solidFill>
+                          <a:prstClr val="white"/>
+                        </a:solidFill>
+                        <a:ln>
+                          <a:noFill/>
+                        </a:ln>
+                        <a:effectLst/>
+                      </wps:spPr>
+                      <wps:txbx>
+                        <w:txbxContent>
+                          <w:p>
+                            <w:pPr>
+                              <w:pStyle w:val="Caption"/>
+                              <w:jc w:val="center"/>
+                              <w:rPr>
+                                <w:noProof/>
+                              </w:rPr>
+                            </w:pPr>
+                            <w:r>
+                              <w:t>Cost functions and optimal degree for the training set with lambda = 0.5</w:t>
+                            </w:r>
+                          </w:p>
+                        </w:txbxContent>
+                      </wps:txbx>
+                      <wps:bodyPr rot="0" spcFirstLastPara="0" vertOverflow="overflow" horzOverflow="overflow" vert="horz" wrap="square" lIns="0" tIns="0" rIns="0" bIns="0" numCol="1" spcCol="0" rtlCol="0" fromWordArt="0" anchor="t" anchorCtr="0" forceAA="0" compatLnSpc="1">
+                        <a:prstTxWarp prst="textNoShape">
+                          <a:avLst/>
+                        </a:prstTxWarp>
+                        <a:spAutoFit/>
+                      </wps:bodyPr>
+                    </wps:wsp>
+                  </a:graphicData>
+                </a:graphic>
+              </wp:anchor>
+            </w:drawing>
+          </mc:Choice>
+          <mc:Fallback>
+            <w:pict>
+              <v:shape w14:anchorId="464CB383" id="Text Box 15" o:spid="_x0000_s1031" type="#_x0000_t202" style="position:absolute;margin-left:47.95pt;margin-top:283.5pt;width:354.2pt;height:.05pt;z-index:251676672;visibility:visible;mso-wrap-style:square;mso-wrap-distance-left:9pt;mso-wrap-distance-top:0;mso-wrap-distance-right:9pt;mso-wrap-distance-bottom:0;mso-position-horizontal:absolute;mso-position-horizontal-relative:text;mso-position-vertical:absolute;mso-position-vertical-relative:text;v-text-anchor:top" o:gfxdata="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" stroked="f">
+                <v:textbox style="mso-fit-shape-to-text:t" inset="0,0,0,0">
+                  <w:txbxContent>
+                    <w:p>
+                      <w:pPr>
+                        <w:pStyle w:val="Caption"/>
+                        <w:jc w:val="center"/>
+                        <w:rPr>
+                          <w:noProof/>
+                        </w:rPr>
+                      </w:pPr>
+                      <w:r>
+                        <w:t>Cost functions and optimal degree for the training set with lambda = 0.5</w:t>
+                      </w:r>
+                    </w:p>
+                  </w:txbxContent>
+                </v:textbox>
+                <w10:wrap type="topAndBottom"/>
+              </v:shape>
+            </w:pict>
+          </mc:Fallback>
+        </mc:AlternateContent>
+      </w:r>
+      <w:r>
+        <w:rPr>
+          <w:noProof/>
+        </w:rPr>
+        <w:drawing>
+          <wp:anchor distT="0" distB="0" distL="114300" distR="114300" simplePos="0" relativeHeight="251674624" behindDoc="0" locked="0" layoutInCell="1" allowOverlap="1" wp14:anchorId="538CDAEF" wp14:editId="5DB7DC5D">
+            <wp:simplePos x="0" y="0"/>
+            <wp:positionH relativeFrom="column">
+              <wp:posOffset>601345</wp:posOffset>
+            </wp:positionH>
+            <wp:positionV relativeFrom="paragraph">
+              <wp:posOffset>180975</wp:posOffset>
+            </wp:positionV>
+            <wp:extent cx="4498848" cy="3374136"/>
+            <wp:effectExtent l="0" t="0" r="0" b="0"/>
+            <wp:wrapTopAndBottom/>
+            <wp:docPr id="13" name="Picture 13"/>
+            <wp:cNvGraphicFramePr>
+              <a:graphicFrameLocks xmlns:a="http://schemas.openxmlformats.org/drawingml/2006/main" noChangeAspect="1"/>
+            </wp:cNvGraphicFramePr>
+            <a:graphic xmlns:a="http://schemas.openxmlformats.org/drawingml/2006/main">
+              <a:graphicData uri="http://schemas.openxmlformats.org/drawingml/2006/picture">
+                <pic:pic xmlns:pic="http://schemas.openxmlformats.org/drawingml/2006/picture">
+                  <pic:nvPicPr>
+                    <pic:cNvPr id="13" name="0_5tr.png"/>
+                    <pic:cNvPicPr/>
+                  </pic:nvPicPr>
+                  <pic:blipFill>
+                    <a:blip r:embed="rId15">
+                      <a:extLst>
+                        <a:ext uri="{28A0092B-C50C-407E-A947-70E740481C1C}">
+                          <a14:useLocalDpi xmlns:a14="http://schemas.microsoft.com/office/drawing/2010/main" val="0"/>
+                        </a:ext>
+                      </a:extLst>
+                    </a:blip>
+                    <a:stretch>
+                      <a:fillRect/>
+                    </a:stretch>
+                  </pic:blipFill>
+                  <pic:spPr>
+                    <a:xfrm>
+                      <a:off x="0" y="0"/>
+                      <a:ext cx="4498848" cy="3374136"/>
+                    </a:xfrm>
+                    <a:prstGeom prst="rect">
+                      <a:avLst/>
+                    </a:prstGeom>
+                  </pic:spPr>
+                </pic:pic>
+              </a:graphicData>
+            </a:graphic>
+            <wp14:sizeRelH relativeFrom="page">
+              <wp14:pctWidth>0</wp14:pctWidth>
+            </wp14:sizeRelH>
+            <wp14:sizeRelV relativeFrom="page">
+              <wp14:pctHeight>0</wp14:pctHeight>
+            </wp14:sizeRelV>
+          </wp:anchor>
+        </w:drawing>
+      </w:r>
+    </w:p>
+    <w:p/>
+    <w:p>
+      <w:pPr>
+        <w:pStyle w:val="Heading3"/>
+      </w:pPr>
+      <w:r>
+        <w:rPr>
+          <w:noProof/>
+        </w:rPr>
+        <w:lastRenderedPageBreak/>
+        <mc:AlternateContent>
+          <mc:Choice Requires="wps">
+            <w:drawing>
+              <wp:anchor distT="0" distB="0" distL="114300" distR="114300" simplePos="0" relativeHeight="251679744" behindDoc="0" locked="0" layoutInCell="1" allowOverlap="1" wp14:anchorId="35688DA6" wp14:editId="070ED913">
+                <wp:simplePos x="0" y="0"/>
+                <wp:positionH relativeFrom="column">
+                  <wp:posOffset>737235</wp:posOffset>
+                </wp:positionH>
+                <wp:positionV relativeFrom="paragraph">
+                  <wp:posOffset>3430905</wp:posOffset>
+                </wp:positionV>
+                <wp:extent cx="4498340" cy="635"/>
+                <wp:effectExtent l="0" t="0" r="0" b="0"/>
+                <wp:wrapTopAndBottom/>
+                <wp:docPr id="16" name="Text Box 16"/>
+                <wp:cNvGraphicFramePr/>
+                <a:graphic xmlns:a="http://schemas.openxmlformats.org/drawingml/2006/main">
+                  <a:graphicData uri="http://schemas.microsoft.com/office/word/2010/wordprocessingShape">
+                    <wps:wsp>
+                      <wps:cNvSpPr txBox="1"/>
+                      <wps:spPr>
+                        <a:xfrm>
+                          <a:off x="0" y="0"/>
+                          <a:ext cx="4498340" cy="635"/>
+                        </a:xfrm>
+                        <a:prstGeom prst="rect">
+                          <a:avLst/>
+                        </a:prstGeom>
+                        <a:solidFill>
+                          <a:prstClr val="white"/>
+                        </a:solidFill>
+                        <a:ln>
+                          <a:noFill/>
+                        </a:ln>
+                        <a:effectLst/>
+                      </wps:spPr>
+                      <wps:txbx>
+                        <w:txbxContent>
+                          <w:p>
+                            <w:pPr>
+                              <w:pStyle w:val="Caption"/>
+                              <w:jc w:val="center"/>
+                              <w:rPr>
+                                <w:noProof/>
+                              </w:rPr>
+                            </w:pPr>
+                            <w:r>
+                              <w:t>Cost functions and optimal degree for the validation set with lambda = 0.5</w:t>
+                            </w:r>
+                          </w:p>
+                        </w:txbxContent>
+                      </wps:txbx>
+                      <wps:bodyPr rot="0" spcFirstLastPara="0" vertOverflow="overflow" horzOverflow="overflow" vert="horz" wrap="square" lIns="0" tIns="0" rIns="0" bIns="0" numCol="1" spcCol="0" rtlCol="0" fromWordArt="0" anchor="t" anchorCtr="0" forceAA="0" compatLnSpc="1">
+                        <a:prstTxWarp prst="textNoShape">
+                          <a:avLst/>
+                        </a:prstTxWarp>
+                        <a:spAutoFit/>
+                      </wps:bodyPr>
+                    </wps:wsp>
+                  </a:graphicData>
+                </a:graphic>
+              </wp:anchor>
+            </w:drawing>
+          </mc:Choice>
+          <mc:Fallback>
+            <w:pict>
+              <v:shape w14:anchorId="35688DA6" id="Text Box 16" o:spid="_x0000_s1032" type="#_x0000_t202" style="position:absolute;margin-left:58.05pt;margin-top:270.15pt;width:354.2pt;height:.05pt;z-index:251679744;visibility:visible;mso-wrap-style:square;mso-wrap-distance-left:9pt;mso-wrap-distance-top:0;mso-wrap-distance-right:9pt;mso-wrap-distance-bottom:0;mso-position-horizontal:absolute;mso-position-horizontal-relative:text;mso-position-vertical:absolute;mso-position-vertical-relative:text;v-text-anchor:top" o:gfxdata="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" stroked="f">
+                <v:textbox style="mso-fit-shape-to-text:t" inset="0,0,0,0">
+                  <w:txbxContent>
+                    <w:p>
+                      <w:pPr>
+                        <w:pStyle w:val="Caption"/>
+                        <w:jc w:val="center"/>
+                        <w:rPr>
+                          <w:noProof/>
+                        </w:rPr>
+                      </w:pPr>
+                      <w:r>
+                        <w:t>Cost functions and optimal degree for the validation set with lambda = 0.5</w:t>
+                      </w:r>
+                    </w:p>
+                  </w:txbxContent>
+                </v:textbox>
+                <w10:wrap type="topAndBottom"/>
+              </v:shape>
+            </w:pict>
+          </mc:Fallback>
+        </mc:AlternateContent>
+      </w:r>
+      <w:r>
+        <w:rPr>
+          <w:noProof/>
+        </w:rPr>
+        <w:drawing>
+          <wp:anchor distT="0" distB="0" distL="114300" distR="114300" simplePos="0" relativeHeight="251677696" behindDoc="0" locked="0" layoutInCell="1" allowOverlap="1" wp14:anchorId="1EAA1A1D" wp14:editId="7EB89E27">
+            <wp:simplePos x="0" y="0"/>
+            <wp:positionH relativeFrom="margin">
+              <wp:align>center</wp:align>
+            </wp:positionH>
+            <wp:positionV relativeFrom="paragraph">
+              <wp:posOffset>0</wp:posOffset>
+            </wp:positionV>
+            <wp:extent cx="4498848" cy="3374136"/>
+            <wp:effectExtent l="0" t="0" r="0" b="0"/>
+            <wp:wrapTopAndBottom/>
+            <wp:docPr id="14" name="Picture 14"/>
+            <wp:cNvGraphicFramePr>
+              <a:graphicFrameLocks xmlns:a="http://schemas.openxmlformats.org/drawingml/2006/main" noChangeAspect="1"/>
+            </wp:cNvGraphicFramePr>
+            <a:graphic xmlns:a="http://schemas.openxmlformats.org/drawingml/2006/main">
+              <a:graphicData uri="http://schemas.openxmlformats.org/drawingml/2006/picture">
+                <pic:pic xmlns:pic="http://schemas.openxmlformats.org/drawingml/2006/picture">
+                  <pic:nvPicPr>
+                    <pic:cNvPr id="14" name="0_5val.png"/>
+                    <pic:cNvPicPr/>
+                  </pic:nvPicPr>
+                  <pic:blipFill>
+                    <a:blip r:embed="rId16">
+                      <a:extLst>
+                        <a:ext uri="{28A0092B-C50C-407E-A947-70E740481C1C}">
+                          <a14:useLocalDpi xmlns:a14="http://schemas.microsoft.com/office/drawing/2010/main" val="0"/>
+                        </a:ext>
+                      </a:extLst>
+                    </a:blip>
+                    <a:stretch>
+                      <a:fillRect/>
+                    </a:stretch>
+                  </pic:blipFill>
+                  <pic:spPr>
+                    <a:xfrm>
+                      <a:off x="0" y="0"/>
+                      <a:ext cx="4498848" cy="3374136"/>
+                    </a:xfrm>
+                    <a:prstGeom prst="rect">
+                      <a:avLst/>
+                    </a:prstGeom>
+                  </pic:spPr>
+                </pic:pic>
+              </a:graphicData>
+            </a:graphic>
+            <wp14:sizeRelH relativeFrom="page">
+              <wp14:pctWidth>0</wp14:pctWidth>
+            </wp14:sizeRelH>
+            <wp14:sizeRelV relativeFrom="page">
+              <wp14:pctHeight>0</wp14:pctHeight>
+            </wp14:sizeRelV>
+          </wp:anchor>
+        </w:drawing>
+      </w:r>
+      <w:r>
+        <w:t>5</w:t>
+      </w:r>
+      <w:r>
+        <w:t>) Discussion</w:t>
+      </w:r>
+    </w:p>
+    <w:p>
+      <w:r>
+        <w:t xml:space="preserve">What we can deduce from the derived data and graphs is that thanks to the regularization we can improve the values of the training set in order to make them more truthful and reliable and removing the problem of </w:t>
+      </w:r>
+      <w:proofErr w:type="spellStart"/>
+      <w:r>
+        <w:t>overfitting</w:t>
+      </w:r>
+      <w:proofErr w:type="spellEnd"/>
+      <w:r>
+        <w:t xml:space="preserve">. The validation set in this case serves just to this, in the moment in which the results obtained from the training set approach those obtained from the validation set we could consider them valid. </w:t>
+      </w:r>
+    </w:p>
+    <w:p>
+      <w:r>
+        <w:t>In more we have discovered the differences between a weak regularization and a strong regularization, in fact with the variation of lambda also changes the degree of optimal function. In our case we took for the final result lambda = 0.8 so that the optimal functions for the 3 data sets coincide in a function of degree 12.</w:t>
+      </w:r>
+    </w:p>
+    <w:p>
+      <w:pPr>
+        <w:pStyle w:val="Heading3"/>
+        <w:rPr>
+          <w:lang w:val="it-IT"/>
+        </w:rPr>
+      </w:pPr>
+      <w:r>
+        <w:rPr>
+          <w:lang w:val="it-IT"/>
+        </w:rPr>
+        <w:t>6) Final answers to question 2 &amp; 3</w:t>
+      </w:r>
+    </w:p>
+    <w:p>
+      <w:r>
+        <w:t xml:space="preserve">Considering the fact that a strong regularization is better than a weak one we have chosen as final value of lambda 0.8 obtaining therefore, as already said before, a function of grade 12 as function that reduces to the minimum the costs for all data sets. </w:t>
+      </w:r>
+      <w:r>
+        <w:t>(</w:t>
+      </w:r>
+      <w:proofErr w:type="gramStart"/>
+      <w:r>
+        <w:t>graph</w:t>
+      </w:r>
+      <w:proofErr w:type="gramEnd"/>
+      <w:r>
+        <w:t xml:space="preserve"> showing the error functions is shown above</w:t>
+      </w:r>
+      <w:r>
+        <w:t xml:space="preserve"> – END GRAPH</w:t>
+      </w:r>
+      <w:r>
+        <w:t>)</w:t>
+      </w:r>
     </w:p>
     <w:sectPr>
       <w:pgSz w:w="12240" w:h="15840"/>
@@ -5804,7 +7594,7 @@
 </file>
 
 <file path=word/endnotes.xml><?xml version="1.0" encoding="utf-8"?>
-<w:endnotes xmlns:wpc="http://schemas.microsoft.com/office/word/2010/wordprocessingCanvas" xmlns:cx="http://schemas.microsoft.com/office/drawing/2014/chartex" xmlns:mc="http://schemas.openxmlformats.org/markup-compatibility/2006" xmlns:o="urn:schemas-microsoft-com:office:office" xmlns:r="http://schemas.openxmlformats.org/officeDocument/2006/relationships" xmlns:m="http://schemas.openxmlformats.org/officeDocument/2006/math" xmlns:v="urn:schemas-microsoft-com:vml" xmlns:wp14="http://schemas.microsoft.com/office/word/2010/wordprocessingDrawing" xmlns:wp="http://schemas.openxmlformats.org/drawingml/2006/wordprocessingDrawing" xmlns:w10="urn:schemas-microsoft-com:office:word" xmlns:w="http://schemas.openxmlformats.org/wordprocessingml/2006/main" xmlns:w14="http://schemas.microsoft.com/office/word/2010/wordml" xmlns:w15="http://schemas.microsoft.com/office/word/2012/wordml" xmlns:w16se="http://schemas.microsoft.com/office/word/2015/wordml/symex" xmlns:wpg="http://schemas.microsoft.com/office/word/2010/wordprocessingGroup" xmlns:wpi="http://schemas.microsoft.com/office/word/2010/wordprocessingInk" xmlns:wne="http://schemas.microsoft.com/office/word/2006/wordml" xmlns:wps="http://schemas.microsoft.com/office/word/2010/wordprocessingShape" mc:Ignorable="w14 w15 w16se wp14">
+<w:endnotes xmlns:wpc="http://schemas.microsoft.com/office/word/2010/wordprocessingCanvas" xmlns:mc="http://schemas.openxmlformats.org/markup-compatibility/2006" xmlns:o="urn:schemas-microsoft-com:office:office" xmlns:r="http://schemas.openxmlformats.org/officeDocument/2006/relationships" xmlns:m="http://schemas.openxmlformats.org/officeDocument/2006/math" xmlns:v="urn:schemas-microsoft-com:vml" xmlns:wp14="http://schemas.microsoft.com/office/word/2010/wordprocessingDrawing" xmlns:wp="http://schemas.openxmlformats.org/drawingml/2006/wordprocessingDrawing" xmlns:w10="urn:schemas-microsoft-com:office:word" xmlns:w="http://schemas.openxmlformats.org/wordprocessingml/2006/main" xmlns:w14="http://schemas.microsoft.com/office/word/2010/wordml" xmlns:w15="http://schemas.microsoft.com/office/word/2012/wordml" xmlns:wpg="http://schemas.microsoft.com/office/word/2010/wordprocessingGroup" xmlns:wpi="http://schemas.microsoft.com/office/word/2010/wordprocessingInk" xmlns:wne="http://schemas.microsoft.com/office/word/2006/wordml" xmlns:wps="http://schemas.microsoft.com/office/word/2010/wordprocessingShape" mc:Ignorable="w14 w15 wp14">
   <w:endnote w:type="separator" w:id="-1">
     <w:p>
       <w:pPr>
@@ -5829,7 +7619,7 @@
 </file>
 
 <file path=word/footnotes.xml><?xml version="1.0" encoding="utf-8"?>
-<w:footnotes xmlns:wpc="http://schemas.microsoft.com/office/word/2010/wordprocessingCanvas" xmlns:cx="http://schemas.microsoft.com/office/drawing/2014/chartex" xmlns:mc="http://schemas.openxmlformats.org/markup-compatibility/2006" xmlns:o="urn:schemas-microsoft-com:office:office" xmlns:r="http://schemas.openxmlformats.org/officeDocument/2006/relationships" xmlns:m="http://schemas.openxmlformats.org/officeDocument/2006/math" xmlns:v="urn:schemas-microsoft-com:vml" xmlns:wp14="http://schemas.microsoft.com/office/word/2010/wordprocessingDrawing" xmlns:wp="http://schemas.openxmlformats.org/drawingml/2006/wordprocessingDrawing" xmlns:w10="urn:schemas-microsoft-com:office:word" xmlns:w="http://schemas.openxmlformats.org/wordprocessingml/2006/main" xmlns:w14="http://schemas.microsoft.com/office/word/2010/wordml" xmlns:w15="http://schemas.microsoft.com/office/word/2012/wordml" xmlns:w16se="http://schemas.microsoft.com/office/word/2015/wordml/symex" xmlns:wpg="http://schemas.microsoft.com/office/word/2010/wordprocessingGroup" xmlns:wpi="http://schemas.microsoft.com/office/word/2010/wordprocessingInk" xmlns:wne="http://schemas.microsoft.com/office/word/2006/wordml" xmlns:wps="http://schemas.microsoft.com/office/word/2010/wordprocessingShape" mc:Ignorable="w14 w15 w16se wp14">
+<w:footnotes xmlns:wpc="http://schemas.microsoft.com/office/word/2010/wordprocessingCanvas" xmlns:mc="http://schemas.openxmlformats.org/markup-compatibility/2006" xmlns:o="urn:schemas-microsoft-com:office:office" xmlns:r="http://schemas.openxmlformats.org/officeDocument/2006/relationships" xmlns:m="http://schemas.openxmlformats.org/officeDocument/2006/math" xmlns:v="urn:schemas-microsoft-com:vml" xmlns:wp14="http://schemas.microsoft.com/office/word/2010/wordprocessingDrawing" xmlns:wp="http://schemas.openxmlformats.org/drawingml/2006/wordprocessingDrawing" xmlns:w10="urn:schemas-microsoft-com:office:word" xmlns:w="http://schemas.openxmlformats.org/wordprocessingml/2006/main" xmlns:w14="http://schemas.microsoft.com/office/word/2010/wordml" xmlns:w15="http://schemas.microsoft.com/office/word/2012/wordml" xmlns:wpg="http://schemas.microsoft.com/office/word/2010/wordprocessingGroup" xmlns:wpi="http://schemas.microsoft.com/office/word/2010/wordprocessingInk" xmlns:wne="http://schemas.microsoft.com/office/word/2006/wordml" xmlns:wps="http://schemas.microsoft.com/office/word/2010/wordprocessingShape" mc:Ignorable="w14 w15 wp14">
   <w:footnote w:type="separator" w:id="-1">
     <w:p>
       <w:pPr>
@@ -5853,14 +7643,14 @@
   <w:footnote w:id="1">
     <w:p>
       <w:pPr>
-        <w:pStyle w:val="Testonotaapidipagina"/>
+        <w:pStyle w:val="FootnoteText"/>
         <w:rPr>
           <w:lang w:val="it-IT"/>
         </w:rPr>
       </w:pPr>
       <w:r>
         <w:rPr>
-          <w:rStyle w:val="Rimandonotaapidipagina"/>
+          <w:rStyle w:val="FootnoteReference"/>
         </w:rPr>
         <w:footnoteRef/>
       </w:r>
@@ -5870,7 +7660,7 @@
       <w:hyperlink r:id="rId1" w:history="1">
         <w:r>
           <w:rPr>
-            <w:rStyle w:val="Collegamentoipertestuale"/>
+            <w:rStyle w:val="Hyperlink"/>
           </w:rPr>
           <w:t>https://en.wikipedia.org/wiki/Gradient</w:t>
         </w:r>
@@ -5880,14 +7670,14 @@
   <w:footnote w:id="2">
     <w:p>
       <w:pPr>
-        <w:pStyle w:val="Testonotaapidipagina"/>
+        <w:pStyle w:val="FootnoteText"/>
         <w:rPr>
           <w:lang w:val="it-IT"/>
         </w:rPr>
       </w:pPr>
       <w:r>
         <w:rPr>
-          <w:rStyle w:val="Rimandonotaapidipagina"/>
+          <w:rStyle w:val="FootnoteReference"/>
         </w:rPr>
         <w:footnoteRef/>
       </w:r>
@@ -5897,23 +7687,40 @@
         </w:rPr>
         <w:t xml:space="preserve"> </w:t>
       </w:r>
-      <w:hyperlink r:id="rId2" w:history="1">
-        <w:r>
-          <w:rPr>
-            <w:rStyle w:val="Collegamentoipertestuale"/>
-            <w:lang w:val="it-IT"/>
-          </w:rPr>
-          <w:t>https://math.stackexchange.com/questions/1519367/difference-between-gradient-and-jacobian</w:t>
-        </w:r>
-      </w:hyperlink>
+      <w:r>
+        <w:fldChar w:fldCharType="begin"/>
+      </w:r>
+      <w:r>
+        <w:rPr>
+          <w:lang w:val="it-IT"/>
+        </w:rPr>
+        <w:instrText xml:space="preserve"> HYPERLINK "https://math.stackexchange.com/questions/1519367/difference-between-gradient-and-jacobian" </w:instrText>
+      </w:r>
+      <w:r>
+        <w:fldChar w:fldCharType="separate"/>
+      </w:r>
+      <w:r>
+        <w:rPr>
+          <w:rStyle w:val="Hyperlink"/>
+          <w:lang w:val="it-IT"/>
+        </w:rPr>
+        <w:t>https://math.stackexchange.com/questions/1519367/difference-between-gradient-and-jacobian</w:t>
+      </w:r>
+      <w:r>
+        <w:rPr>
+          <w:rStyle w:val="Hyperlink"/>
+          <w:lang w:val="it-IT"/>
+        </w:rPr>
+        <w:fldChar w:fldCharType="end"/>
+      </w:r>
     </w:p>
   </w:footnote>
 </w:footnotes>
 </file>
 
 <file path=word/numbering.xml><?xml version="1.0" encoding="utf-8"?>
-<w:numbering xmlns:wpc="http://schemas.microsoft.com/office/word/2010/wordprocessingCanvas" xmlns:cx="http://schemas.microsoft.com/office/drawing/2014/chartex" xmlns:mc="http://schemas.openxmlformats.org/markup-compatibility/2006" xmlns:o="urn:schemas-microsoft-com:office:office" xmlns:r="http://schemas.openxmlformats.org/officeDocument/2006/relationships" xmlns:m="http://schemas.openxmlformats.org/officeDocument/2006/math" xmlns:v="urn:schemas-microsoft-com:vml" xmlns:wp14="http://schemas.microsoft.com/office/word/2010/wordprocessingDrawing" xmlns:wp="http://schemas.openxmlformats.org/drawingml/2006/wordprocessingDrawing" xmlns:w10="urn:schemas-microsoft-com:office:word" xmlns:w="http://schemas.openxmlformats.org/wordprocessingml/2006/main" xmlns:w14="http://schemas.microsoft.com/office/word/2010/wordml" xmlns:w15="http://schemas.microsoft.com/office/word/2012/wordml" xmlns:w16se="http://schemas.microsoft.com/office/word/2015/wordml/symex" xmlns:wpg="http://schemas.microsoft.com/office/word/2010/wordprocessingGroup" xmlns:wpi="http://schemas.microsoft.com/office/word/2010/wordprocessingInk" xmlns:wne="http://schemas.microsoft.com/office/word/2006/wordml" xmlns:wps="http://schemas.microsoft.com/office/word/2010/wordprocessingShape" mc:Ignorable="w14 w15 w16se wp14">
-  <w:abstractNum w:abstractNumId="0" w15:restartNumberingAfterBreak="0">
+<w:numbering xmlns:wpc="http://schemas.microsoft.com/office/word/2010/wordprocessingCanvas" xmlns:mc="http://schemas.openxmlformats.org/markup-compatibility/2006" xmlns:o="urn:schemas-microsoft-com:office:office" xmlns:r="http://schemas.openxmlformats.org/officeDocument/2006/relationships" xmlns:m="http://schemas.openxmlformats.org/officeDocument/2006/math" xmlns:v="urn:schemas-microsoft-com:vml" xmlns:wp14="http://schemas.microsoft.com/office/word/2010/wordprocessingDrawing" xmlns:wp="http://schemas.openxmlformats.org/drawingml/2006/wordprocessingDrawing" xmlns:w10="urn:schemas-microsoft-com:office:word" xmlns:w="http://schemas.openxmlformats.org/wordprocessingml/2006/main" xmlns:w14="http://schemas.microsoft.com/office/word/2010/wordml" xmlns:w15="http://schemas.microsoft.com/office/word/2012/wordml" xmlns:wpg="http://schemas.microsoft.com/office/word/2010/wordprocessingGroup" xmlns:wpi="http://schemas.microsoft.com/office/word/2010/wordprocessingInk" xmlns:wne="http://schemas.microsoft.com/office/word/2006/wordml" xmlns:wps="http://schemas.microsoft.com/office/word/2010/wordprocessingShape" mc:Ignorable="w14 w15 wp14">
+  <w:abstractNum w:abstractNumId="0">
     <w:nsid w:val="10A40527"/>
     <w:multiLevelType w:val="hybridMultilevel"/>
     <w:tmpl w:val="C680B6AC"/>
@@ -5999,7 +7806,7 @@
       </w:pPr>
     </w:lvl>
   </w:abstractNum>
-  <w:abstractNum w:abstractNumId="1" w15:restartNumberingAfterBreak="0">
+  <w:abstractNum w:abstractNumId="1">
     <w:nsid w:val="140958B6"/>
     <w:multiLevelType w:val="hybridMultilevel"/>
     <w:tmpl w:val="C5D4F8BC"/>
@@ -6085,7 +7892,7 @@
       </w:pPr>
     </w:lvl>
   </w:abstractNum>
-  <w:abstractNum w:abstractNumId="2" w15:restartNumberingAfterBreak="0">
+  <w:abstractNum w:abstractNumId="2">
     <w:nsid w:val="3B39368B"/>
     <w:multiLevelType w:val="hybridMultilevel"/>
     <w:tmpl w:val="42C04942"/>
@@ -6198,7 +8005,7 @@
       </w:rPr>
     </w:lvl>
   </w:abstractNum>
-  <w:abstractNum w:abstractNumId="3" w15:restartNumberingAfterBreak="0">
+  <w:abstractNum w:abstractNumId="3">
     <w:nsid w:val="66C85859"/>
     <w:multiLevelType w:val="hybridMultilevel"/>
     <w:tmpl w:val="2A789B74"/>
@@ -6311,7 +8118,7 @@
       </w:rPr>
     </w:lvl>
   </w:abstractNum>
-  <w:abstractNum w:abstractNumId="4" w15:restartNumberingAfterBreak="0">
+  <w:abstractNum w:abstractNumId="4">
     <w:nsid w:val="6ABF5F72"/>
     <w:multiLevelType w:val="hybridMultilevel"/>
     <w:tmpl w:val="CEE815B8"/>
@@ -6443,7 +8250,7 @@
 </file>
 
 <file path=word/styles.xml><?xml version="1.0" encoding="utf-8"?>
-<w:styles xmlns:mc="http://schemas.openxmlformats.org/markup-compatibility/2006" xmlns:r="http://schemas.openxmlformats.org/officeDocument/2006/relationships" xmlns:w="http://schemas.openxmlformats.org/wordprocessingml/2006/main" xmlns:w14="http://schemas.microsoft.com/office/word/2010/wordml" xmlns:w15="http://schemas.microsoft.com/office/word/2012/wordml" xmlns:w16se="http://schemas.microsoft.com/office/word/2015/wordml/symex" mc:Ignorable="w14 w15 w16se">
+<w:styles xmlns:mc="http://schemas.openxmlformats.org/markup-compatibility/2006" xmlns:r="http://schemas.openxmlformats.org/officeDocument/2006/relationships" xmlns:w="http://schemas.openxmlformats.org/wordprocessingml/2006/main" xmlns:w14="http://schemas.microsoft.com/office/word/2010/wordml" xmlns:w15="http://schemas.microsoft.com/office/word/2012/wordml" mc:Ignorable="w14 w15">
   <w:docDefaults>
     <w:rPrDefault>
       <w:rPr>
@@ -6832,16 +8639,16 @@
     <w:lsdException w:name="List Table 6 Colorful Accent 6" w:uiPriority="51"/>
     <w:lsdException w:name="List Table 7 Colorful Accent 6" w:uiPriority="52"/>
   </w:latentStyles>
-  <w:style w:type="paragraph" w:default="1" w:styleId="Normale">
+  <w:style w:type="paragraph" w:default="1" w:styleId="Normal">
     <w:name w:val="Normal"/>
     <w:qFormat/>
     <w:rsid w:val="00005A46"/>
   </w:style>
-  <w:style w:type="paragraph" w:styleId="Titolo2">
+  <w:style w:type="paragraph" w:styleId="Heading2">
     <w:name w:val="heading 2"/>
-    <w:basedOn w:val="Normale"/>
-    <w:next w:val="Normale"/>
-    <w:link w:val="Titolo2Carattere"/>
+    <w:basedOn w:val="Normal"/>
+    <w:next w:val="Normal"/>
+    <w:link w:val="Heading2Char"/>
     <w:uiPriority w:val="9"/>
     <w:unhideWhenUsed/>
     <w:qFormat/>
@@ -6859,11 +8666,11 @@
       <w:szCs w:val="26"/>
     </w:rPr>
   </w:style>
-  <w:style w:type="paragraph" w:styleId="Titolo3">
+  <w:style w:type="paragraph" w:styleId="Heading3">
     <w:name w:val="heading 3"/>
-    <w:basedOn w:val="Normale"/>
-    <w:next w:val="Normale"/>
-    <w:link w:val="Titolo3Carattere"/>
+    <w:basedOn w:val="Normal"/>
+    <w:next w:val="Normal"/>
+    <w:link w:val="Heading3Char"/>
     <w:uiPriority w:val="9"/>
     <w:unhideWhenUsed/>
     <w:qFormat/>
@@ -6881,11 +8688,11 @@
       <w:szCs w:val="24"/>
     </w:rPr>
   </w:style>
-  <w:style w:type="paragraph" w:styleId="Titolo4">
+  <w:style w:type="paragraph" w:styleId="Heading4">
     <w:name w:val="heading 4"/>
-    <w:basedOn w:val="Normale"/>
-    <w:next w:val="Normale"/>
-    <w:link w:val="Titolo4Carattere"/>
+    <w:basedOn w:val="Normal"/>
+    <w:next w:val="Normal"/>
+    <w:link w:val="Heading4Char"/>
     <w:uiPriority w:val="9"/>
     <w:unhideWhenUsed/>
     <w:qFormat/>
@@ -6903,13 +8710,13 @@
       <w:color w:val="2E74B5" w:themeColor="accent1" w:themeShade="BF"/>
     </w:rPr>
   </w:style>
-  <w:style w:type="character" w:default="1" w:styleId="Carpredefinitoparagrafo">
+  <w:style w:type="character" w:default="1" w:styleId="DefaultParagraphFont">
     <w:name w:val="Default Paragraph Font"/>
     <w:uiPriority w:val="1"/>
     <w:semiHidden/>
     <w:unhideWhenUsed/>
   </w:style>
-  <w:style w:type="table" w:default="1" w:styleId="Tabellanormale">
+  <w:style w:type="table" w:default="1" w:styleId="TableNormal">
     <w:name w:val="Normal Table"/>
     <w:uiPriority w:val="99"/>
     <w:semiHidden/>
@@ -6924,16 +8731,16 @@
       </w:tblCellMar>
     </w:tblPr>
   </w:style>
-  <w:style w:type="numbering" w:default="1" w:styleId="Nessunelenco">
+  <w:style w:type="numbering" w:default="1" w:styleId="NoList">
     <w:name w:val="No List"/>
     <w:uiPriority w:val="99"/>
     <w:semiHidden/>
     <w:unhideWhenUsed/>
   </w:style>
-  <w:style w:type="character" w:customStyle="1" w:styleId="Titolo2Carattere">
-    <w:name w:val="Titolo 2 Carattere"/>
-    <w:basedOn w:val="Carpredefinitoparagrafo"/>
-    <w:link w:val="Titolo2"/>
+  <w:style w:type="character" w:customStyle="1" w:styleId="Heading2Char">
+    <w:name w:val="Heading 2 Char"/>
+    <w:basedOn w:val="DefaultParagraphFont"/>
+    <w:link w:val="Heading2"/>
     <w:uiPriority w:val="9"/>
     <w:rsid w:val="00A67D7E"/>
     <w:rPr>
@@ -6943,10 +8750,10 @@
       <w:szCs w:val="26"/>
     </w:rPr>
   </w:style>
-  <w:style w:type="character" w:customStyle="1" w:styleId="Titolo3Carattere">
-    <w:name w:val="Titolo 3 Carattere"/>
-    <w:basedOn w:val="Carpredefinitoparagrafo"/>
-    <w:link w:val="Titolo3"/>
+  <w:style w:type="character" w:customStyle="1" w:styleId="Heading3Char">
+    <w:name w:val="Heading 3 Char"/>
+    <w:basedOn w:val="DefaultParagraphFont"/>
+    <w:link w:val="Heading3"/>
     <w:uiPriority w:val="9"/>
     <w:rsid w:val="00A67D7E"/>
     <w:rPr>
@@ -6956,9 +8763,9 @@
       <w:szCs w:val="24"/>
     </w:rPr>
   </w:style>
-  <w:style w:type="character" w:styleId="Testosegnaposto">
+  <w:style w:type="character" w:styleId="PlaceholderText">
     <w:name w:val="Placeholder Text"/>
-    <w:basedOn w:val="Carpredefinitoparagrafo"/>
+    <w:basedOn w:val="DefaultParagraphFont"/>
     <w:uiPriority w:val="99"/>
     <w:semiHidden/>
     <w:rsid w:val="00950355"/>
@@ -6966,10 +8773,10 @@
       <w:color w:val="808080"/>
     </w:rPr>
   </w:style>
-  <w:style w:type="character" w:customStyle="1" w:styleId="Titolo4Carattere">
-    <w:name w:val="Titolo 4 Carattere"/>
-    <w:basedOn w:val="Carpredefinitoparagrafo"/>
-    <w:link w:val="Titolo4"/>
+  <w:style w:type="character" w:customStyle="1" w:styleId="Heading4Char">
+    <w:name w:val="Heading 4 Char"/>
+    <w:basedOn w:val="DefaultParagraphFont"/>
+    <w:link w:val="Heading4"/>
     <w:uiPriority w:val="9"/>
     <w:rsid w:val="00D50E4D"/>
     <w:rPr>
@@ -6979,9 +8786,9 @@
       <w:color w:val="2E74B5" w:themeColor="accent1" w:themeShade="BF"/>
     </w:rPr>
   </w:style>
-  <w:style w:type="paragraph" w:styleId="Paragrafoelenco">
+  <w:style w:type="paragraph" w:styleId="ListParagraph">
     <w:name w:val="List Paragraph"/>
-    <w:basedOn w:val="Normale"/>
+    <w:basedOn w:val="Normal"/>
     <w:uiPriority w:val="34"/>
     <w:qFormat/>
     <w:rsid w:val="00D50E4D"/>
@@ -6990,12 +8797,11 @@
       <w:contextualSpacing/>
     </w:pPr>
   </w:style>
-  <w:style w:type="paragraph" w:styleId="Didascalia">
+  <w:style w:type="paragraph" w:styleId="Caption">
     <w:name w:val="caption"/>
-    <w:basedOn w:val="Normale"/>
-    <w:next w:val="Normale"/>
+    <w:basedOn w:val="Normal"/>
+    <w:next w:val="Normal"/>
     <w:uiPriority w:val="35"/>
-    <w:semiHidden/>
     <w:unhideWhenUsed/>
     <w:qFormat/>
     <w:rsid w:val="00BA01E5"/>
@@ -7010,11 +8816,11 @@
       <w:szCs w:val="18"/>
     </w:rPr>
   </w:style>
-  <w:style w:type="paragraph" w:styleId="Sottotitolo">
+  <w:style w:type="paragraph" w:styleId="Subtitle">
     <w:name w:val="Subtitle"/>
-    <w:basedOn w:val="Normale"/>
-    <w:next w:val="Normale"/>
-    <w:link w:val="SottotitoloCarattere"/>
+    <w:basedOn w:val="Normal"/>
+    <w:next w:val="Normal"/>
+    <w:link w:val="SubtitleChar"/>
     <w:uiPriority w:val="11"/>
     <w:qFormat/>
     <w:rsid w:val="002551F2"/>
@@ -7029,10 +8835,10 @@
       <w:spacing w:val="15"/>
     </w:rPr>
   </w:style>
-  <w:style w:type="character" w:customStyle="1" w:styleId="SottotitoloCarattere">
-    <w:name w:val="Sottotitolo Carattere"/>
-    <w:basedOn w:val="Carpredefinitoparagrafo"/>
-    <w:link w:val="Sottotitolo"/>
+  <w:style w:type="character" w:customStyle="1" w:styleId="SubtitleChar">
+    <w:name w:val="Subtitle Char"/>
+    <w:basedOn w:val="DefaultParagraphFont"/>
+    <w:link w:val="Subtitle"/>
     <w:uiPriority w:val="11"/>
     <w:rsid w:val="002551F2"/>
     <w:rPr>
@@ -7041,10 +8847,10 @@
       <w:spacing w:val="15"/>
     </w:rPr>
   </w:style>
-  <w:style w:type="paragraph" w:styleId="Testonotaapidipagina">
+  <w:style w:type="paragraph" w:styleId="FootnoteText">
     <w:name w:val="footnote text"/>
-    <w:basedOn w:val="Normale"/>
-    <w:link w:val="TestonotaapidipaginaCarattere"/>
+    <w:basedOn w:val="Normal"/>
+    <w:link w:val="FootnoteTextChar"/>
     <w:uiPriority w:val="99"/>
     <w:semiHidden/>
     <w:unhideWhenUsed/>
@@ -7057,10 +8863,10 @@
       <w:szCs w:val="20"/>
     </w:rPr>
   </w:style>
-  <w:style w:type="character" w:customStyle="1" w:styleId="TestonotaapidipaginaCarattere">
-    <w:name w:val="Testo nota a piè di pagina Carattere"/>
-    <w:basedOn w:val="Carpredefinitoparagrafo"/>
-    <w:link w:val="Testonotaapidipagina"/>
+  <w:style w:type="character" w:customStyle="1" w:styleId="FootnoteTextChar">
+    <w:name w:val="Footnote Text Char"/>
+    <w:basedOn w:val="DefaultParagraphFont"/>
+    <w:link w:val="FootnoteText"/>
     <w:uiPriority w:val="99"/>
     <w:semiHidden/>
     <w:rsid w:val="002551F2"/>
@@ -7069,9 +8875,9 @@
       <w:szCs w:val="20"/>
     </w:rPr>
   </w:style>
-  <w:style w:type="character" w:styleId="Rimandonotaapidipagina">
+  <w:style w:type="character" w:styleId="FootnoteReference">
     <w:name w:val="footnote reference"/>
-    <w:basedOn w:val="Carpredefinitoparagrafo"/>
+    <w:basedOn w:val="DefaultParagraphFont"/>
     <w:uiPriority w:val="99"/>
     <w:semiHidden/>
     <w:unhideWhenUsed/>
@@ -7080,9 +8886,9 @@
       <w:vertAlign w:val="superscript"/>
     </w:rPr>
   </w:style>
-  <w:style w:type="character" w:styleId="Collegamentoipertestuale">
+  <w:style w:type="character" w:styleId="Hyperlink">
     <w:name w:val="Hyperlink"/>
-    <w:basedOn w:val="Carpredefinitoparagrafo"/>
+    <w:basedOn w:val="DefaultParagraphFont"/>
     <w:uiPriority w:val="99"/>
     <w:semiHidden/>
     <w:unhideWhenUsed/>
@@ -7092,9 +8898,9 @@
       <w:u w:val="single"/>
     </w:rPr>
   </w:style>
-  <w:style w:type="character" w:styleId="Collegamentovisitato">
+  <w:style w:type="character" w:styleId="FollowedHyperlink">
     <w:name w:val="FollowedHyperlink"/>
-    <w:basedOn w:val="Carpredefinitoparagrafo"/>
+    <w:basedOn w:val="DefaultParagraphFont"/>
     <w:uiPriority w:val="99"/>
     <w:semiHidden/>
     <w:unhideWhenUsed/>
@@ -7103,6 +8909,32 @@
       <w:color w:val="954F72" w:themeColor="followedHyperlink"/>
       <w:u w:val="single"/>
     </w:rPr>
+  </w:style>
+  <w:style w:type="table" w:styleId="TableGrid">
+    <w:name w:val="Table Grid"/>
+    <w:basedOn w:val="TableNormal"/>
+    <w:uiPriority w:val="39"/>
+    <w:rsid w:val="00704AFF"/>
+    <w:pPr>
+      <w:spacing w:after="0" w:line="240" w:lineRule="auto"/>
+    </w:pPr>
+    <w:tblPr>
+      <w:tblInd w:w="0" w:type="dxa"/>
+      <w:tblBorders>
+        <w:top w:val="single" w:sz="4" w:space="0" w:color="auto"/>
+        <w:left w:val="single" w:sz="4" w:space="0" w:color="auto"/>
+        <w:bottom w:val="single" w:sz="4" w:space="0" w:color="auto"/>
+        <w:right w:val="single" w:sz="4" w:space="0" w:color="auto"/>
+        <w:insideH w:val="single" w:sz="4" w:space="0" w:color="auto"/>
+        <w:insideV w:val="single" w:sz="4" w:space="0" w:color="auto"/>
+      </w:tblBorders>
+      <w:tblCellMar>
+        <w:top w:w="0" w:type="dxa"/>
+        <w:left w:w="108" w:type="dxa"/>
+        <w:bottom w:w="0" w:type="dxa"/>
+        <w:right w:w="108" w:type="dxa"/>
+      </w:tblCellMar>
+    </w:tblPr>
   </w:style>
 </w:styles>
 </file>
@@ -7373,7 +9205,7 @@
 </file>
 
 <file path=customXml/itemProps1.xml><?xml version="1.0" encoding="utf-8"?>
-<ds:datastoreItem xmlns:ds="http://schemas.openxmlformats.org/officeDocument/2006/customXml" ds:itemID="{62B3DF87-B756-4AB5-8619-8154182EA0A4}">
+<ds:datastoreItem xmlns:ds="http://schemas.openxmlformats.org/officeDocument/2006/customXml" ds:itemID="{97EA8141-C880-4163-B39E-CB44F66EAE34}">
   <ds:schemaRefs>
     <ds:schemaRef ds:uri="http://schemas.openxmlformats.org/officeDocument/2006/bibliography"/>
   </ds:schemaRefs>

</xml_diff>

<commit_message>
little changes to doc
</commit_message>
<xml_diff>
--- a/2/1.1.docx
+++ b/2/1.1.docx
@@ -5720,7 +5720,18 @@
         <w:t>)</w:t>
       </w:r>
       <w:r>
-        <w:t xml:space="preserve"> Plot Poly with different degrees</w:t>
+        <w:t xml:space="preserve"> </w:t>
+      </w:r>
+      <w:proofErr w:type="spellStart"/>
+      <w:r>
+        <w:t>Plot_p</w:t>
+      </w:r>
+      <w:r>
+        <w:t>oly</w:t>
+      </w:r>
+      <w:proofErr w:type="spellEnd"/>
+      <w:r>
+        <w:t xml:space="preserve"> with different degrees</w:t>
       </w:r>
     </w:p>
     <w:p>
@@ -5794,14 +5805,12 @@
               </w:rPr>
               <w:t xml:space="preserve"> </w:t>
             </w:r>
-            <w:proofErr w:type="spellStart"/>
             <w:r>
               <w:rPr>
                 <w:b/>
               </w:rPr>
-              <w:t>mse</w:t>
+              <w:t>MSE</w:t>
             </w:r>
-            <w:proofErr w:type="spellEnd"/>
           </w:p>
         </w:tc>
         <w:tc>
@@ -5827,14 +5836,12 @@
               </w:rPr>
               <w:t xml:space="preserve"> </w:t>
             </w:r>
-            <w:proofErr w:type="spellStart"/>
             <w:r>
               <w:rPr>
                 <w:b/>
               </w:rPr>
-              <w:t>mse</w:t>
+              <w:t>MSE</w:t>
             </w:r>
-            <w:proofErr w:type="spellEnd"/>
           </w:p>
         </w:tc>
         <w:tc>
@@ -5860,14 +5867,12 @@
               </w:rPr>
               <w:t xml:space="preserve"> </w:t>
             </w:r>
-            <w:proofErr w:type="spellStart"/>
             <w:r>
               <w:rPr>
                 <w:b/>
               </w:rPr>
-              <w:t>mse</w:t>
+              <w:t>MSE</w:t>
             </w:r>
-            <w:proofErr w:type="spellEnd"/>
           </w:p>
         </w:tc>
       </w:tr>
@@ -5896,8 +5901,11 @@
             <w:tcW w:w="2349" w:type="dxa"/>
           </w:tcPr>
           <w:p>
+            <w:pPr>
+              <w:jc w:val="center"/>
+            </w:pPr>
             <w:r>
-              <w:t xml:space="preserve">1.4098850380043075        </w:t>
+              <w:t>1.4099</w:t>
             </w:r>
           </w:p>
         </w:tc>
@@ -5906,8 +5914,14 @@
             <w:tcW w:w="2349" w:type="dxa"/>
           </w:tcPr>
           <w:p>
+            <w:pPr>
+              <w:jc w:val="center"/>
+            </w:pPr>
             <w:r>
-              <w:t xml:space="preserve">1.2591711733047637     </w:t>
+              <w:t>1.259</w:t>
+            </w:r>
+            <w:r>
+              <w:t>2</w:t>
             </w:r>
           </w:p>
         </w:tc>
@@ -5916,8 +5930,14 @@
             <w:tcW w:w="2349" w:type="dxa"/>
           </w:tcPr>
           <w:p>
+            <w:pPr>
+              <w:jc w:val="center"/>
+            </w:pPr>
             <w:r>
-              <w:t>1.3097844676162802</w:t>
+              <w:t>1.309</w:t>
+            </w:r>
+            <w:r>
+              <w:t>8</w:t>
             </w:r>
           </w:p>
         </w:tc>
@@ -5947,8 +5967,14 @@
             <w:tcW w:w="2349" w:type="dxa"/>
           </w:tcPr>
           <w:p>
+            <w:pPr>
+              <w:jc w:val="center"/>
+            </w:pPr>
             <w:r>
-              <w:t xml:space="preserve">0.6456691914460443        </w:t>
+              <w:t>0.645</w:t>
+            </w:r>
+            <w:r>
+              <w:t>7</w:t>
             </w:r>
           </w:p>
         </w:tc>
@@ -5957,8 +5983,11 @@
             <w:tcW w:w="2349" w:type="dxa"/>
           </w:tcPr>
           <w:p>
+            <w:pPr>
+              <w:jc w:val="center"/>
+            </w:pPr>
             <w:r>
-              <w:t xml:space="preserve">0.7717206940485468     </w:t>
+              <w:t>0.7717</w:t>
             </w:r>
           </w:p>
         </w:tc>
@@ -5967,8 +5996,14 @@
             <w:tcW w:w="2349" w:type="dxa"/>
           </w:tcPr>
           <w:p>
+            <w:pPr>
+              <w:jc w:val="center"/>
+            </w:pPr>
             <w:r>
-              <w:t>0.8020970590101822</w:t>
+              <w:t>0.802</w:t>
+            </w:r>
+            <w:r>
+              <w:t>1</w:t>
             </w:r>
           </w:p>
         </w:tc>
@@ -5998,8 +6033,14 @@
             <w:tcW w:w="2349" w:type="dxa"/>
           </w:tcPr>
           <w:p>
+            <w:pPr>
+              <w:jc w:val="center"/>
+            </w:pPr>
             <w:r>
-              <w:t>0.36118151579299157</w:t>
+              <w:t>0.361</w:t>
+            </w:r>
+            <w:r>
+              <w:t>2</w:t>
             </w:r>
           </w:p>
         </w:tc>
@@ -6008,11 +6049,20 @@
             <w:tcW w:w="2349" w:type="dxa"/>
           </w:tcPr>
           <w:p>
+            <w:pPr>
+              <w:jc w:val="center"/>
+            </w:pPr>
             <w:r>
               <w:rPr>
                 <w:color w:val="00B050"/>
               </w:rPr>
-              <w:t xml:space="preserve">0.6347917160195701     </w:t>
+              <w:t>0.634</w:t>
+            </w:r>
+            <w:r>
+              <w:rPr>
+                <w:color w:val="00B050"/>
+              </w:rPr>
+              <w:t>8</w:t>
             </w:r>
           </w:p>
         </w:tc>
@@ -6021,11 +6071,14 @@
             <w:tcW w:w="2349" w:type="dxa"/>
           </w:tcPr>
           <w:p>
+            <w:pPr>
+              <w:jc w:val="center"/>
+            </w:pPr>
             <w:r>
               <w:rPr>
                 <w:color w:val="00B050"/>
               </w:rPr>
-              <w:t>0.453719176366401</w:t>
+              <w:t>0.4537</w:t>
             </w:r>
           </w:p>
         </w:tc>
@@ -6055,11 +6108,14 @@
             <w:tcW w:w="2349" w:type="dxa"/>
           </w:tcPr>
           <w:p>
+            <w:pPr>
+              <w:jc w:val="center"/>
+            </w:pPr>
             <w:r>
               <w:rPr>
                 <w:color w:val="00B050"/>
               </w:rPr>
-              <w:t xml:space="preserve">0.33903781756998747       </w:t>
+              <w:t>0.3390</w:t>
             </w:r>
           </w:p>
         </w:tc>
@@ -6068,8 +6124,11 @@
             <w:tcW w:w="2349" w:type="dxa"/>
           </w:tcPr>
           <w:p>
+            <w:pPr>
+              <w:jc w:val="center"/>
+            </w:pPr>
             <w:r>
-              <w:t xml:space="preserve">0.9190236574545647     </w:t>
+              <w:t>0.9190</w:t>
             </w:r>
           </w:p>
         </w:tc>
@@ -6078,8 +6137,14 @@
             <w:tcW w:w="2349" w:type="dxa"/>
           </w:tcPr>
           <w:p>
+            <w:pPr>
+              <w:jc w:val="center"/>
+            </w:pPr>
             <w:r>
-              <w:t>5.20235874300072</w:t>
+              <w:t>5.202</w:t>
+            </w:r>
+            <w:r>
+              <w:t>4</w:t>
             </w:r>
           </w:p>
         </w:tc>
@@ -6153,8 +6218,6 @@
       <w:r>
         <w:t>.</w:t>
       </w:r>
-      <w:bookmarkStart w:id="0" w:name="_GoBack"/>
-      <w:bookmarkEnd w:id="0"/>
     </w:p>
     <w:p>
       <w:r>
@@ -6794,21 +6857,26 @@
         </w:drawing>
       </w:r>
       <w:r>
-        <w:t xml:space="preserve">For this step we have chosen to take </w:t>
-      </w:r>
-      <w:proofErr w:type="spellStart"/>
-      <w:r>
-        <w:t>lamda</w:t>
-      </w:r>
-      <w:proofErr w:type="spellEnd"/>
-      <w:r>
-        <w:t xml:space="preserve"> = 0.55 to have a strong regulation, as we will see later the bigger </w:t>
-      </w:r>
-      <w:proofErr w:type="spellStart"/>
-      <w:r>
-        <w:t>lamda</w:t>
-      </w:r>
-      <w:proofErr w:type="spellEnd"/>
+        <w:t>For this step w</w:t>
+      </w:r>
+      <w:r>
+        <w:t>e have chosen to take L</w:t>
+      </w:r>
+      <w:r>
+        <w:t>am</w:t>
+      </w:r>
+      <w:r>
+        <w:t>b</w:t>
+      </w:r>
+      <w:r>
+        <w:t xml:space="preserve">da = 0.55 to have a strong regulation, as we will see later the bigger </w:t>
+      </w:r>
+      <w:r>
+        <w:t>L</w:t>
+      </w:r>
+      <w:r>
+        <w:t>ambda</w:t>
+      </w:r>
       <w:r>
         <w:t xml:space="preserve"> the more the training set and validation set will look like each other. Here </w:t>
       </w:r>
@@ -6830,13 +6898,14 @@
       <w:r>
         <w:t xml:space="preserve"> (13). With a </w:t>
       </w:r>
-      <w:proofErr w:type="spellStart"/>
-      <w:r>
-        <w:t>lamda</w:t>
-      </w:r>
-      <w:proofErr w:type="spellEnd"/>
-      <w:r>
-        <w:t xml:space="preserve"> even slightly lower and therefore a weaker regularization we would have completely different results.</w:t>
+      <w:r>
+        <w:t>L</w:t>
+      </w:r>
+      <w:r>
+        <w:t xml:space="preserve">ambda </w:t>
+      </w:r>
+      <w:r>
+        <w:t>even slightly lower and therefore a weaker regularization we would have completely different results.</w:t>
       </w:r>
     </w:p>
     <w:p>
@@ -7043,14 +7112,9 @@
         <w:lastRenderedPageBreak/>
         <w:t xml:space="preserve">If instead of increasing lambda we reduce it (e.g. lambda= 0.5) we obtain different optimal degrees for each data </w:t>
       </w:r>
-      <w:proofErr w:type="gramStart"/>
       <w:r>
         <w:t>set</w:t>
       </w:r>
-      <w:r>
-        <w:t xml:space="preserve"> </w:t>
-      </w:r>
-      <w:proofErr w:type="gramEnd"/>
       <w:r>
         <w:rPr>
           <w:noProof/>
@@ -7568,11 +7632,11 @@
       <w:r>
         <w:t>(</w:t>
       </w:r>
-      <w:proofErr w:type="gramStart"/>
-      <w:r>
-        <w:t>graph</w:t>
-      </w:r>
-      <w:proofErr w:type="gramEnd"/>
+      <w:bookmarkStart w:id="0" w:name="_GoBack"/>
+      <w:bookmarkEnd w:id="0"/>
+      <w:r>
+        <w:t>Graph</w:t>
+      </w:r>
       <w:r>
         <w:t xml:space="preserve"> showing the error functions is shown above</w:t>
       </w:r>
@@ -7581,6 +7645,9 @@
       </w:r>
       <w:r>
         <w:t>)</w:t>
+      </w:r>
+      <w:r>
+        <w:t>. With a Lambda of value 0.55 in fact the training set will present the same function as the validation set but both of them will differ from the testing set.</w:t>
       </w:r>
     </w:p>
     <w:sectPr>
@@ -9205,7 +9272,7 @@
 </file>
 
 <file path=customXml/itemProps1.xml><?xml version="1.0" encoding="utf-8"?>
-<ds:datastoreItem xmlns:ds="http://schemas.openxmlformats.org/officeDocument/2006/customXml" ds:itemID="{97EA8141-C880-4163-B39E-CB44F66EAE34}">
+<ds:datastoreItem xmlns:ds="http://schemas.openxmlformats.org/officeDocument/2006/customXml" ds:itemID="{4BC8B8E4-6A20-4066-9F4D-1DA11280692E}">
   <ds:schemaRefs>
     <ds:schemaRef ds:uri="http://schemas.openxmlformats.org/officeDocument/2006/bibliography"/>
   </ds:schemaRefs>

</xml_diff>